<commit_message>
Full update: all modified files in mercian-selector
</commit_message>
<xml_diff>
--- a/Mercian_Selector_Architecture_v2.3.docx
+++ b/Mercian_Selector_Architecture_v2.3.docx
@@ -7863,6 +7863,7 @@
     <w:p>
       <w:pPr>
         <w:rPr>
+          <w:rFonts w:hint="eastAsia"/>
           <w:b/>
           <w:bCs/>
           <w:lang w:val="en-GB"/>
@@ -7889,6 +7890,7 @@
     <w:p>
       <w:pPr>
         <w:rPr>
+          <w:rFonts w:hint="eastAsia"/>
           <w:b/>
           <w:bCs/>
           <w:lang w:val="en-GB"/>
@@ -7906,6 +7908,7 @@
     <w:p>
       <w:pPr>
         <w:rPr>
+          <w:rFonts w:hint="eastAsia"/>
           <w:lang w:val="en-GB"/>
         </w:rPr>
       </w:pPr>
@@ -7933,6 +7936,7 @@
     <w:p>
       <w:pPr>
         <w:rPr>
+          <w:rFonts w:hint="eastAsia"/>
           <w:b/>
           <w:bCs/>
           <w:lang w:val="en-GB"/>
@@ -7954,6 +7958,7 @@
           <w:numId w:val="25"/>
         </w:numPr>
         <w:rPr>
+          <w:rFonts w:hint="eastAsia"/>
           <w:lang w:val="en-GB"/>
         </w:rPr>
       </w:pPr>
@@ -7978,6 +7983,7 @@
           <w:numId w:val="25"/>
         </w:numPr>
         <w:rPr>
+          <w:rFonts w:hint="eastAsia"/>
           <w:lang w:val="en-GB"/>
         </w:rPr>
       </w:pPr>
@@ -8002,6 +8008,7 @@
           <w:numId w:val="25"/>
         </w:numPr>
         <w:rPr>
+          <w:rFonts w:hint="eastAsia"/>
           <w:lang w:val="en-GB"/>
         </w:rPr>
       </w:pPr>
@@ -8040,6 +8047,7 @@
           <w:numId w:val="25"/>
         </w:numPr>
         <w:rPr>
+          <w:rFonts w:hint="eastAsia"/>
           <w:lang w:val="en-GB"/>
         </w:rPr>
       </w:pPr>
@@ -8064,6 +8072,7 @@
           <w:numId w:val="25"/>
         </w:numPr>
         <w:rPr>
+          <w:rFonts w:hint="eastAsia"/>
           <w:lang w:val="en-GB"/>
         </w:rPr>
       </w:pPr>
@@ -8112,6 +8121,7 @@
     <w:p>
       <w:pPr>
         <w:rPr>
+          <w:rFonts w:hint="eastAsia"/>
           <w:b/>
           <w:bCs/>
           <w:lang w:val="en-GB"/>
@@ -8134,6 +8144,7 @@
           <w:numId w:val="26"/>
         </w:numPr>
         <w:rPr>
+          <w:rFonts w:hint="eastAsia"/>
           <w:lang w:val="en-GB"/>
         </w:rPr>
       </w:pPr>
@@ -8210,6 +8221,7 @@
     <w:p>
       <w:pPr>
         <w:rPr>
+          <w:rFonts w:hint="eastAsia"/>
           <w:b/>
           <w:bCs/>
           <w:lang w:val="en-GB"/>
@@ -8227,6 +8239,7 @@
     <w:p>
       <w:pPr>
         <w:rPr>
+          <w:rFonts w:hint="eastAsia"/>
           <w:lang w:val="en-GB"/>
         </w:rPr>
       </w:pPr>
@@ -8261,6 +8274,7 @@
     <w:p>
       <w:pPr>
         <w:rPr>
+          <w:rFonts w:hint="eastAsia"/>
           <w:b/>
           <w:bCs/>
           <w:lang w:val="en-GB"/>
@@ -8282,6 +8296,7 @@
           <w:numId w:val="27"/>
         </w:numPr>
         <w:rPr>
+          <w:rFonts w:hint="eastAsia"/>
           <w:lang w:val="en-GB"/>
         </w:rPr>
       </w:pPr>
@@ -8299,6 +8314,7 @@
           <w:numId w:val="27"/>
         </w:numPr>
         <w:rPr>
+          <w:rFonts w:hint="eastAsia"/>
           <w:lang w:val="de-DE"/>
         </w:rPr>
       </w:pPr>
@@ -8316,6 +8332,7 @@
           <w:numId w:val="27"/>
         </w:numPr>
         <w:rPr>
+          <w:rFonts w:hint="eastAsia"/>
           <w:lang w:val="en-GB"/>
         </w:rPr>
       </w:pPr>
@@ -8333,6 +8350,7 @@
           <w:numId w:val="27"/>
         </w:numPr>
         <w:rPr>
+          <w:rFonts w:hint="eastAsia"/>
           <w:lang w:val="en-GB"/>
         </w:rPr>
       </w:pPr>
@@ -8350,6 +8368,7 @@
           <w:numId w:val="27"/>
         </w:numPr>
         <w:rPr>
+          <w:rFonts w:hint="eastAsia"/>
           <w:lang w:val="en-GB"/>
         </w:rPr>
       </w:pPr>
@@ -8358,6 +8377,2225 @@
           <w:lang w:val="en-GB"/>
         </w:rPr>
         <w:t>Active files: app.py, rationale.py, /templates/index.html</w:t>
+      </w:r>
+    </w:p>
+    <w:p>
+      <w:pPr>
+        <w:rPr>
+          <w:b/>
+          <w:bCs/>
+          <w:lang w:val="en-GB"/>
+        </w:rPr>
+      </w:pPr>
+      <w:r>
+        <w:rPr>
+          <w:b/>
+          <w:bCs/>
+          <w:lang w:val="en-GB"/>
+        </w:rPr>
+        <w:t>Appendix A – OpenAI Integration &amp; Diagnostics</w:t>
+      </w:r>
+    </w:p>
+    <w:p>
+      <w:pPr>
+        <w:rPr>
+          <w:b/>
+          <w:bCs/>
+          <w:lang w:val="en-GB"/>
+        </w:rPr>
+      </w:pPr>
+      <w:r>
+        <w:rPr>
+          <w:b/>
+          <w:bCs/>
+          <w:lang w:val="en-GB"/>
+        </w:rPr>
+        <w:t>A1. Purpose</w:t>
+      </w:r>
+    </w:p>
+    <w:p>
+      <w:pPr>
+        <w:rPr>
+          <w:lang w:val="en-GB"/>
+        </w:rPr>
+      </w:pPr>
+      <w:r>
+        <w:rPr>
+          <w:lang w:val="en-GB"/>
+        </w:rPr>
+        <w:t>To define how OpenAI calls are configured, validated, and monitored across local and production environments, and to prevent configuration drift between .env and deployment defaults.</w:t>
+      </w:r>
+    </w:p>
+    <w:p>
+      <w:pPr>
+        <w:rPr>
+          <w:lang w:val="en-GB"/>
+        </w:rPr>
+      </w:pPr>
+      <w:r>
+        <w:rPr>
+          <w:lang w:val="en-GB"/>
+        </w:rPr>
+        <w:pict w14:anchorId="35D16019">
+          <v:rect id="_x0000_i1073" style="width:0;height:1.5pt" o:hralign="center" o:hrstd="t" o:hr="t" fillcolor="#a0a0a0" stroked="f"/>
+        </w:pict>
+      </w:r>
+    </w:p>
+    <w:p>
+      <w:pPr>
+        <w:rPr>
+          <w:b/>
+          <w:bCs/>
+          <w:lang w:val="en-GB"/>
+        </w:rPr>
+      </w:pPr>
+      <w:r>
+        <w:rPr>
+          <w:b/>
+          <w:bCs/>
+          <w:lang w:val="en-GB"/>
+        </w:rPr>
+        <w:t>A2. Current Configuration Flow</w:t>
+      </w:r>
+    </w:p>
+    <w:tbl>
+      <w:tblPr>
+        <w:tblW w:w="0" w:type="auto"/>
+        <w:tblCellSpacing w:w="15" w:type="dxa"/>
+        <w:tblCellMar>
+          <w:top w:w="15" w:type="dxa"/>
+          <w:left w:w="15" w:type="dxa"/>
+          <w:bottom w:w="15" w:type="dxa"/>
+          <w:right w:w="15" w:type="dxa"/>
+        </w:tblCellMar>
+        <w:tblLook w:val="04A0" w:firstRow="1" w:lastRow="0" w:firstColumn="1" w:lastColumn="0" w:noHBand="0" w:noVBand="1"/>
+      </w:tblPr>
+      <w:tblGrid>
+        <w:gridCol w:w="1766"/>
+        <w:gridCol w:w="3108"/>
+        <w:gridCol w:w="3856"/>
+      </w:tblGrid>
+      <w:tr>
+        <w:trPr>
+          <w:tblHeader/>
+          <w:tblCellSpacing w:w="15" w:type="dxa"/>
+        </w:trPr>
+        <w:tc>
+          <w:tcPr>
+            <w:tcW w:w="0" w:type="auto"/>
+            <w:vAlign w:val="center"/>
+            <w:hideMark/>
+          </w:tcPr>
+          <w:p>
+            <w:pPr>
+              <w:rPr>
+                <w:b/>
+                <w:bCs/>
+                <w:lang w:val="en-GB"/>
+              </w:rPr>
+            </w:pPr>
+            <w:r>
+              <w:rPr>
+                <w:b/>
+                <w:bCs/>
+                <w:lang w:val="en-GB"/>
+              </w:rPr>
+              <w:t>Source</w:t>
+            </w:r>
+          </w:p>
+        </w:tc>
+        <w:tc>
+          <w:tcPr>
+            <w:tcW w:w="0" w:type="auto"/>
+            <w:vAlign w:val="center"/>
+            <w:hideMark/>
+          </w:tcPr>
+          <w:p>
+            <w:pPr>
+              <w:rPr>
+                <w:b/>
+                <w:bCs/>
+                <w:lang w:val="en-GB"/>
+              </w:rPr>
+            </w:pPr>
+            <w:r>
+              <w:rPr>
+                <w:b/>
+                <w:bCs/>
+                <w:lang w:val="en-GB"/>
+              </w:rPr>
+              <w:t>File / Location</w:t>
+            </w:r>
+          </w:p>
+        </w:tc>
+        <w:tc>
+          <w:tcPr>
+            <w:tcW w:w="0" w:type="auto"/>
+            <w:vAlign w:val="center"/>
+            <w:hideMark/>
+          </w:tcPr>
+          <w:p>
+            <w:pPr>
+              <w:rPr>
+                <w:b/>
+                <w:bCs/>
+                <w:lang w:val="en-GB"/>
+              </w:rPr>
+            </w:pPr>
+            <w:r>
+              <w:rPr>
+                <w:b/>
+                <w:bCs/>
+                <w:lang w:val="en-GB"/>
+              </w:rPr>
+              <w:t>Function</w:t>
+            </w:r>
+          </w:p>
+        </w:tc>
+      </w:tr>
+      <w:tr>
+        <w:trPr>
+          <w:tblCellSpacing w:w="15" w:type="dxa"/>
+        </w:trPr>
+        <w:tc>
+          <w:tcPr>
+            <w:tcW w:w="0" w:type="auto"/>
+            <w:vAlign w:val="center"/>
+            <w:hideMark/>
+          </w:tcPr>
+          <w:p>
+            <w:pPr>
+              <w:rPr>
+                <w:lang w:val="en-GB"/>
+              </w:rPr>
+            </w:pPr>
+            <w:r>
+              <w:rPr>
+                <w:b/>
+                <w:bCs/>
+                <w:lang w:val="en-GB"/>
+              </w:rPr>
+              <w:t>Config module</w:t>
+            </w:r>
+          </w:p>
+        </w:tc>
+        <w:tc>
+          <w:tcPr>
+            <w:tcW w:w="0" w:type="auto"/>
+            <w:vAlign w:val="center"/>
+            <w:hideMark/>
+          </w:tcPr>
+          <w:p>
+            <w:pPr>
+              <w:rPr>
+                <w:lang w:val="en-GB"/>
+              </w:rPr>
+            </w:pPr>
+            <w:r>
+              <w:rPr>
+                <w:lang w:val="en-GB"/>
+              </w:rPr>
+              <w:t>config.py</w:t>
+            </w:r>
+          </w:p>
+        </w:tc>
+        <w:tc>
+          <w:tcPr>
+            <w:tcW w:w="0" w:type="auto"/>
+            <w:vAlign w:val="center"/>
+            <w:hideMark/>
+          </w:tcPr>
+          <w:p>
+            <w:pPr>
+              <w:rPr>
+                <w:lang w:val="en-GB"/>
+              </w:rPr>
+            </w:pPr>
+            <w:r>
+              <w:rPr>
+                <w:lang w:val="en-GB"/>
+              </w:rPr>
+              <w:t>Declares default OpenAI parameters and reads any overrides from environment variables.</w:t>
+            </w:r>
+          </w:p>
+        </w:tc>
+      </w:tr>
+      <w:tr>
+        <w:trPr>
+          <w:tblCellSpacing w:w="15" w:type="dxa"/>
+        </w:trPr>
+        <w:tc>
+          <w:tcPr>
+            <w:tcW w:w="0" w:type="auto"/>
+            <w:vAlign w:val="center"/>
+            <w:hideMark/>
+          </w:tcPr>
+          <w:p>
+            <w:pPr>
+              <w:rPr>
+                <w:lang w:val="en-GB"/>
+              </w:rPr>
+            </w:pPr>
+            <w:r>
+              <w:rPr>
+                <w:b/>
+                <w:bCs/>
+                <w:lang w:val="en-GB"/>
+              </w:rPr>
+              <w:t>Environment overrides</w:t>
+            </w:r>
+          </w:p>
+        </w:tc>
+        <w:tc>
+          <w:tcPr>
+            <w:tcW w:w="0" w:type="auto"/>
+            <w:vAlign w:val="center"/>
+            <w:hideMark/>
+          </w:tcPr>
+          <w:p>
+            <w:pPr>
+              <w:rPr>
+                <w:lang w:val="en-GB"/>
+              </w:rPr>
+            </w:pPr>
+            <w:r>
+              <w:rPr>
+                <w:lang w:val="en-GB"/>
+              </w:rPr>
+              <w:t xml:space="preserve">.env (local) or Render environment panel </w:t>
+            </w:r>
+            <w:r>
+              <w:rPr>
+                <w:lang w:val="en-GB"/>
+              </w:rPr>
+              <w:lastRenderedPageBreak/>
+              <w:t>(production)</w:t>
+            </w:r>
+          </w:p>
+        </w:tc>
+        <w:tc>
+          <w:tcPr>
+            <w:tcW w:w="0" w:type="auto"/>
+            <w:vAlign w:val="center"/>
+            <w:hideMark/>
+          </w:tcPr>
+          <w:p>
+            <w:pPr>
+              <w:rPr>
+                <w:lang w:val="en-GB"/>
+              </w:rPr>
+            </w:pPr>
+            <w:r>
+              <w:rPr>
+                <w:lang w:val="en-GB"/>
+              </w:rPr>
+              <w:lastRenderedPageBreak/>
+              <w:t>Replace defaults at runtime.</w:t>
+            </w:r>
+          </w:p>
+        </w:tc>
+      </w:tr>
+      <w:tr>
+        <w:trPr>
+          <w:tblCellSpacing w:w="15" w:type="dxa"/>
+        </w:trPr>
+        <w:tc>
+          <w:tcPr>
+            <w:tcW w:w="0" w:type="auto"/>
+            <w:vAlign w:val="center"/>
+            <w:hideMark/>
+          </w:tcPr>
+          <w:p>
+            <w:pPr>
+              <w:rPr>
+                <w:lang w:val="en-GB"/>
+              </w:rPr>
+            </w:pPr>
+            <w:r>
+              <w:rPr>
+                <w:b/>
+                <w:bCs/>
+                <w:lang w:val="en-GB"/>
+              </w:rPr>
+              <w:t>Usage point</w:t>
+            </w:r>
+          </w:p>
+        </w:tc>
+        <w:tc>
+          <w:tcPr>
+            <w:tcW w:w="0" w:type="auto"/>
+            <w:vAlign w:val="center"/>
+            <w:hideMark/>
+          </w:tcPr>
+          <w:p>
+            <w:pPr>
+              <w:rPr>
+                <w:lang w:val="en-GB"/>
+              </w:rPr>
+            </w:pPr>
+            <w:r>
+              <w:rPr>
+                <w:lang w:val="en-GB"/>
+              </w:rPr>
+              <w:t xml:space="preserve">rationale.py → </w:t>
+            </w:r>
+            <w:proofErr w:type="spellStart"/>
+            <w:r>
+              <w:rPr>
+                <w:lang w:val="en-GB"/>
+              </w:rPr>
+              <w:t>generate_rationale</w:t>
+            </w:r>
+            <w:proofErr w:type="spellEnd"/>
+            <w:r>
+              <w:rPr>
+                <w:lang w:val="en-GB"/>
+              </w:rPr>
+              <w:t>()</w:t>
+            </w:r>
+          </w:p>
+        </w:tc>
+        <w:tc>
+          <w:tcPr>
+            <w:tcW w:w="0" w:type="auto"/>
+            <w:vAlign w:val="center"/>
+            <w:hideMark/>
+          </w:tcPr>
+          <w:p>
+            <w:pPr>
+              <w:rPr>
+                <w:lang w:val="en-GB"/>
+              </w:rPr>
+            </w:pPr>
+            <w:r>
+              <w:rPr>
+                <w:lang w:val="en-GB"/>
+              </w:rPr>
+              <w:t>Calls settings() to obtain the active configuration before making the OpenAI request.</w:t>
+            </w:r>
+          </w:p>
+        </w:tc>
+      </w:tr>
+    </w:tbl>
+    <w:p>
+      <w:pPr>
+        <w:rPr>
+          <w:lang w:val="en-GB"/>
+        </w:rPr>
+      </w:pPr>
+      <w:r>
+        <w:rPr>
+          <w:lang w:val="en-GB"/>
+        </w:rPr>
+        <w:pict w14:anchorId="3C60789F">
+          <v:rect id="_x0000_i1074" style="width:0;height:1.5pt" o:hralign="center" o:hrstd="t" o:hr="t" fillcolor="#a0a0a0" stroked="f"/>
+        </w:pict>
+      </w:r>
+    </w:p>
+    <w:p>
+      <w:pPr>
+        <w:rPr>
+          <w:b/>
+          <w:bCs/>
+          <w:lang w:val="en-GB"/>
+        </w:rPr>
+      </w:pPr>
+      <w:r>
+        <w:rPr>
+          <w:b/>
+          <w:bCs/>
+          <w:lang w:val="en-GB"/>
+        </w:rPr>
+        <w:t>A3. Validated Parameters</w:t>
+      </w:r>
+    </w:p>
+    <w:tbl>
+      <w:tblPr>
+        <w:tblW w:w="0" w:type="auto"/>
+        <w:tblCellSpacing w:w="15" w:type="dxa"/>
+        <w:tblCellMar>
+          <w:top w:w="15" w:type="dxa"/>
+          <w:left w:w="15" w:type="dxa"/>
+          <w:bottom w:w="15" w:type="dxa"/>
+          <w:right w:w="15" w:type="dxa"/>
+        </w:tblCellMar>
+        <w:tblLook w:val="04A0" w:firstRow="1" w:lastRow="0" w:firstColumn="1" w:lastColumn="0" w:noHBand="0" w:noVBand="1"/>
+      </w:tblPr>
+      <w:tblGrid>
+        <w:gridCol w:w="2408"/>
+        <w:gridCol w:w="1022"/>
+        <w:gridCol w:w="2221"/>
+        <w:gridCol w:w="3079"/>
+      </w:tblGrid>
+      <w:tr>
+        <w:trPr>
+          <w:tblHeader/>
+          <w:tblCellSpacing w:w="15" w:type="dxa"/>
+        </w:trPr>
+        <w:tc>
+          <w:tcPr>
+            <w:tcW w:w="0" w:type="auto"/>
+            <w:vAlign w:val="center"/>
+            <w:hideMark/>
+          </w:tcPr>
+          <w:p>
+            <w:pPr>
+              <w:rPr>
+                <w:b/>
+                <w:bCs/>
+                <w:lang w:val="en-GB"/>
+              </w:rPr>
+            </w:pPr>
+            <w:r>
+              <w:rPr>
+                <w:b/>
+                <w:bCs/>
+                <w:lang w:val="en-GB"/>
+              </w:rPr>
+              <w:t>Parameter</w:t>
+            </w:r>
+          </w:p>
+        </w:tc>
+        <w:tc>
+          <w:tcPr>
+            <w:tcW w:w="0" w:type="auto"/>
+            <w:vAlign w:val="center"/>
+            <w:hideMark/>
+          </w:tcPr>
+          <w:p>
+            <w:pPr>
+              <w:rPr>
+                <w:b/>
+                <w:bCs/>
+                <w:lang w:val="en-GB"/>
+              </w:rPr>
+            </w:pPr>
+            <w:r>
+              <w:rPr>
+                <w:b/>
+                <w:bCs/>
+                <w:lang w:val="en-GB"/>
+              </w:rPr>
+              <w:t>Default</w:t>
+            </w:r>
+          </w:p>
+        </w:tc>
+        <w:tc>
+          <w:tcPr>
+            <w:tcW w:w="0" w:type="auto"/>
+            <w:vAlign w:val="center"/>
+            <w:hideMark/>
+          </w:tcPr>
+          <w:p>
+            <w:pPr>
+              <w:rPr>
+                <w:b/>
+                <w:bCs/>
+                <w:lang w:val="en-GB"/>
+              </w:rPr>
+            </w:pPr>
+            <w:r>
+              <w:rPr>
+                <w:b/>
+                <w:bCs/>
+                <w:lang w:val="en-GB"/>
+              </w:rPr>
+              <w:t>Typical Production Override</w:t>
+            </w:r>
+          </w:p>
+        </w:tc>
+        <w:tc>
+          <w:tcPr>
+            <w:tcW w:w="0" w:type="auto"/>
+            <w:vAlign w:val="center"/>
+            <w:hideMark/>
+          </w:tcPr>
+          <w:p>
+            <w:pPr>
+              <w:rPr>
+                <w:b/>
+                <w:bCs/>
+                <w:lang w:val="en-GB"/>
+              </w:rPr>
+            </w:pPr>
+            <w:r>
+              <w:rPr>
+                <w:b/>
+                <w:bCs/>
+                <w:lang w:val="en-GB"/>
+              </w:rPr>
+              <w:t>Purpose</w:t>
+            </w:r>
+          </w:p>
+        </w:tc>
+      </w:tr>
+      <w:tr>
+        <w:trPr>
+          <w:tblCellSpacing w:w="15" w:type="dxa"/>
+        </w:trPr>
+        <w:tc>
+          <w:tcPr>
+            <w:tcW w:w="0" w:type="auto"/>
+            <w:vAlign w:val="center"/>
+            <w:hideMark/>
+          </w:tcPr>
+          <w:p>
+            <w:pPr>
+              <w:rPr>
+                <w:lang w:val="en-GB"/>
+              </w:rPr>
+            </w:pPr>
+            <w:r>
+              <w:rPr>
+                <w:lang w:val="en-GB"/>
+              </w:rPr>
+              <w:t>OPENAI_MODEL</w:t>
+            </w:r>
+          </w:p>
+        </w:tc>
+        <w:tc>
+          <w:tcPr>
+            <w:tcW w:w="0" w:type="auto"/>
+            <w:vAlign w:val="center"/>
+            <w:hideMark/>
+          </w:tcPr>
+          <w:p>
+            <w:pPr>
+              <w:rPr>
+                <w:lang w:val="en-GB"/>
+              </w:rPr>
+            </w:pPr>
+            <w:r>
+              <w:rPr>
+                <w:lang w:val="en-GB"/>
+              </w:rPr>
+              <w:t>gpt-4o-mini</w:t>
+            </w:r>
+          </w:p>
+        </w:tc>
+        <w:tc>
+          <w:tcPr>
+            <w:tcW w:w="0" w:type="auto"/>
+            <w:vAlign w:val="center"/>
+            <w:hideMark/>
+          </w:tcPr>
+          <w:p>
+            <w:pPr>
+              <w:rPr>
+                <w:lang w:val="en-GB"/>
+              </w:rPr>
+            </w:pPr>
+            <w:r>
+              <w:rPr>
+                <w:lang w:val="en-GB"/>
+              </w:rPr>
+              <w:t>same</w:t>
+            </w:r>
+          </w:p>
+        </w:tc>
+        <w:tc>
+          <w:tcPr>
+            <w:tcW w:w="0" w:type="auto"/>
+            <w:vAlign w:val="center"/>
+            <w:hideMark/>
+          </w:tcPr>
+          <w:p>
+            <w:pPr>
+              <w:rPr>
+                <w:lang w:val="en-GB"/>
+              </w:rPr>
+            </w:pPr>
+            <w:r>
+              <w:rPr>
+                <w:lang w:val="en-GB"/>
+              </w:rPr>
+              <w:t>Model used for rationale generation</w:t>
+            </w:r>
+          </w:p>
+        </w:tc>
+      </w:tr>
+      <w:tr>
+        <w:trPr>
+          <w:tblCellSpacing w:w="15" w:type="dxa"/>
+        </w:trPr>
+        <w:tc>
+          <w:tcPr>
+            <w:tcW w:w="0" w:type="auto"/>
+            <w:vAlign w:val="center"/>
+            <w:hideMark/>
+          </w:tcPr>
+          <w:p>
+            <w:pPr>
+              <w:rPr>
+                <w:lang w:val="en-GB"/>
+              </w:rPr>
+            </w:pPr>
+            <w:r>
+              <w:rPr>
+                <w:lang w:val="en-GB"/>
+              </w:rPr>
+              <w:t>OPENAI_TIMEOUT</w:t>
+            </w:r>
+          </w:p>
+        </w:tc>
+        <w:tc>
+          <w:tcPr>
+            <w:tcW w:w="0" w:type="auto"/>
+            <w:vAlign w:val="center"/>
+            <w:hideMark/>
+          </w:tcPr>
+          <w:p>
+            <w:pPr>
+              <w:rPr>
+                <w:lang w:val="en-GB"/>
+              </w:rPr>
+            </w:pPr>
+            <w:r>
+              <w:rPr>
+                <w:lang w:val="en-GB"/>
+              </w:rPr>
+              <w:t>12.0</w:t>
+            </w:r>
+          </w:p>
+        </w:tc>
+        <w:tc>
+          <w:tcPr>
+            <w:tcW w:w="0" w:type="auto"/>
+            <w:vAlign w:val="center"/>
+            <w:hideMark/>
+          </w:tcPr>
+          <w:p>
+            <w:pPr>
+              <w:rPr>
+                <w:lang w:val="en-GB"/>
+              </w:rPr>
+            </w:pPr>
+            <w:r>
+              <w:rPr>
+                <w:lang w:val="en-GB"/>
+              </w:rPr>
+              <w:t>12.0</w:t>
+            </w:r>
+          </w:p>
+        </w:tc>
+        <w:tc>
+          <w:tcPr>
+            <w:tcW w:w="0" w:type="auto"/>
+            <w:vAlign w:val="center"/>
+            <w:hideMark/>
+          </w:tcPr>
+          <w:p>
+            <w:pPr>
+              <w:rPr>
+                <w:lang w:val="en-GB"/>
+              </w:rPr>
+            </w:pPr>
+            <w:r>
+              <w:rPr>
+                <w:lang w:val="en-GB"/>
+              </w:rPr>
+              <w:t>Max seconds to wait for API response</w:t>
+            </w:r>
+          </w:p>
+        </w:tc>
+      </w:tr>
+      <w:tr>
+        <w:trPr>
+          <w:tblCellSpacing w:w="15" w:type="dxa"/>
+        </w:trPr>
+        <w:tc>
+          <w:tcPr>
+            <w:tcW w:w="0" w:type="auto"/>
+            <w:vAlign w:val="center"/>
+            <w:hideMark/>
+          </w:tcPr>
+          <w:p>
+            <w:pPr>
+              <w:rPr>
+                <w:lang w:val="en-GB"/>
+              </w:rPr>
+            </w:pPr>
+            <w:r>
+              <w:rPr>
+                <w:lang w:val="en-GB"/>
+              </w:rPr>
+              <w:t>OPENAI_MAX_TOKENS</w:t>
+            </w:r>
+          </w:p>
+        </w:tc>
+        <w:tc>
+          <w:tcPr>
+            <w:tcW w:w="0" w:type="auto"/>
+            <w:vAlign w:val="center"/>
+            <w:hideMark/>
+          </w:tcPr>
+          <w:p>
+            <w:pPr>
+              <w:rPr>
+                <w:lang w:val="en-GB"/>
+              </w:rPr>
+            </w:pPr>
+            <w:r>
+              <w:rPr>
+                <w:lang w:val="en-GB"/>
+              </w:rPr>
+              <w:t>220</w:t>
+            </w:r>
+          </w:p>
+        </w:tc>
+        <w:tc>
+          <w:tcPr>
+            <w:tcW w:w="0" w:type="auto"/>
+            <w:vAlign w:val="center"/>
+            <w:hideMark/>
+          </w:tcPr>
+          <w:p>
+            <w:pPr>
+              <w:rPr>
+                <w:lang w:val="en-GB"/>
+              </w:rPr>
+            </w:pPr>
+            <w:r>
+              <w:rPr>
+                <w:lang w:val="en-GB"/>
+              </w:rPr>
+              <w:t>200–240</w:t>
+            </w:r>
+          </w:p>
+        </w:tc>
+        <w:tc>
+          <w:tcPr>
+            <w:tcW w:w="0" w:type="auto"/>
+            <w:vAlign w:val="center"/>
+            <w:hideMark/>
+          </w:tcPr>
+          <w:p>
+            <w:pPr>
+              <w:rPr>
+                <w:lang w:val="en-GB"/>
+              </w:rPr>
+            </w:pPr>
+            <w:r>
+              <w:rPr>
+                <w:lang w:val="en-GB"/>
+              </w:rPr>
+              <w:t>Max output length</w:t>
+            </w:r>
+          </w:p>
+        </w:tc>
+      </w:tr>
+      <w:tr>
+        <w:trPr>
+          <w:tblCellSpacing w:w="15" w:type="dxa"/>
+        </w:trPr>
+        <w:tc>
+          <w:tcPr>
+            <w:tcW w:w="0" w:type="auto"/>
+            <w:vAlign w:val="center"/>
+            <w:hideMark/>
+          </w:tcPr>
+          <w:p>
+            <w:pPr>
+              <w:rPr>
+                <w:lang w:val="en-GB"/>
+              </w:rPr>
+            </w:pPr>
+            <w:r>
+              <w:rPr>
+                <w:lang w:val="en-GB"/>
+              </w:rPr>
+              <w:t>OPENAI_TEMPERATURE</w:t>
+            </w:r>
+          </w:p>
+        </w:tc>
+        <w:tc>
+          <w:tcPr>
+            <w:tcW w:w="0" w:type="auto"/>
+            <w:vAlign w:val="center"/>
+            <w:hideMark/>
+          </w:tcPr>
+          <w:p>
+            <w:pPr>
+              <w:rPr>
+                <w:lang w:val="en-GB"/>
+              </w:rPr>
+            </w:pPr>
+            <w:r>
+              <w:rPr>
+                <w:lang w:val="en-GB"/>
+              </w:rPr>
+              <w:t>0.2</w:t>
+            </w:r>
+          </w:p>
+        </w:tc>
+        <w:tc>
+          <w:tcPr>
+            <w:tcW w:w="0" w:type="auto"/>
+            <w:vAlign w:val="center"/>
+            <w:hideMark/>
+          </w:tcPr>
+          <w:p>
+            <w:pPr>
+              <w:rPr>
+                <w:lang w:val="en-GB"/>
+              </w:rPr>
+            </w:pPr>
+            <w:r>
+              <w:rPr>
+                <w:lang w:val="en-GB"/>
+              </w:rPr>
+              <w:t>0.15–0.25</w:t>
+            </w:r>
+          </w:p>
+        </w:tc>
+        <w:tc>
+          <w:tcPr>
+            <w:tcW w:w="0" w:type="auto"/>
+            <w:vAlign w:val="center"/>
+            <w:hideMark/>
+          </w:tcPr>
+          <w:p>
+            <w:pPr>
+              <w:rPr>
+                <w:lang w:val="en-GB"/>
+              </w:rPr>
+            </w:pPr>
+            <w:r>
+              <w:rPr>
+                <w:lang w:val="en-GB"/>
+              </w:rPr>
+              <w:t>Style randomness</w:t>
+            </w:r>
+          </w:p>
+        </w:tc>
+      </w:tr>
+      <w:tr>
+        <w:trPr>
+          <w:tblCellSpacing w:w="15" w:type="dxa"/>
+        </w:trPr>
+        <w:tc>
+          <w:tcPr>
+            <w:tcW w:w="0" w:type="auto"/>
+            <w:vAlign w:val="center"/>
+            <w:hideMark/>
+          </w:tcPr>
+          <w:p>
+            <w:pPr>
+              <w:rPr>
+                <w:lang w:val="en-GB"/>
+              </w:rPr>
+            </w:pPr>
+            <w:r>
+              <w:rPr>
+                <w:lang w:val="en-GB"/>
+              </w:rPr>
+              <w:t>ENABLE_RATIONALE</w:t>
+            </w:r>
+          </w:p>
+        </w:tc>
+        <w:tc>
+          <w:tcPr>
+            <w:tcW w:w="0" w:type="auto"/>
+            <w:vAlign w:val="center"/>
+            <w:hideMark/>
+          </w:tcPr>
+          <w:p>
+            <w:pPr>
+              <w:rPr>
+                <w:lang w:val="en-GB"/>
+              </w:rPr>
+            </w:pPr>
+            <w:r>
+              <w:rPr>
+                <w:lang w:val="en-GB"/>
+              </w:rPr>
+              <w:t>1</w:t>
+            </w:r>
+          </w:p>
+        </w:tc>
+        <w:tc>
+          <w:tcPr>
+            <w:tcW w:w="0" w:type="auto"/>
+            <w:vAlign w:val="center"/>
+            <w:hideMark/>
+          </w:tcPr>
+          <w:p>
+            <w:pPr>
+              <w:rPr>
+                <w:lang w:val="en-GB"/>
+              </w:rPr>
+            </w:pPr>
+            <w:r>
+              <w:rPr>
+                <w:lang w:val="en-GB"/>
+              </w:rPr>
+              <w:t>1</w:t>
+            </w:r>
+          </w:p>
+        </w:tc>
+        <w:tc>
+          <w:tcPr>
+            <w:tcW w:w="0" w:type="auto"/>
+            <w:vAlign w:val="center"/>
+            <w:hideMark/>
+          </w:tcPr>
+          <w:p>
+            <w:pPr>
+              <w:rPr>
+                <w:lang w:val="en-GB"/>
+              </w:rPr>
+            </w:pPr>
+            <w:r>
+              <w:rPr>
+                <w:lang w:val="en-GB"/>
+              </w:rPr>
+              <w:t>Global on/off switch</w:t>
+            </w:r>
+          </w:p>
+        </w:tc>
+      </w:tr>
+      <w:tr>
+        <w:trPr>
+          <w:tblCellSpacing w:w="15" w:type="dxa"/>
+        </w:trPr>
+        <w:tc>
+          <w:tcPr>
+            <w:tcW w:w="0" w:type="auto"/>
+            <w:vAlign w:val="center"/>
+            <w:hideMark/>
+          </w:tcPr>
+          <w:p>
+            <w:pPr>
+              <w:rPr>
+                <w:lang w:val="en-GB"/>
+              </w:rPr>
+            </w:pPr>
+            <w:r>
+              <w:rPr>
+                <w:lang w:val="en-GB"/>
+              </w:rPr>
+              <w:t>RATIONALE_DEFAULT</w:t>
+            </w:r>
+          </w:p>
+        </w:tc>
+        <w:tc>
+          <w:tcPr>
+            <w:tcW w:w="0" w:type="auto"/>
+            <w:vAlign w:val="center"/>
+            <w:hideMark/>
+          </w:tcPr>
+          <w:p>
+            <w:pPr>
+              <w:rPr>
+                <w:lang w:val="en-GB"/>
+              </w:rPr>
+            </w:pPr>
+            <w:r>
+              <w:rPr>
+                <w:lang w:val="en-GB"/>
+              </w:rPr>
+              <w:t>1</w:t>
+            </w:r>
+          </w:p>
+        </w:tc>
+        <w:tc>
+          <w:tcPr>
+            <w:tcW w:w="0" w:type="auto"/>
+            <w:vAlign w:val="center"/>
+            <w:hideMark/>
+          </w:tcPr>
+          <w:p>
+            <w:pPr>
+              <w:rPr>
+                <w:lang w:val="en-GB"/>
+              </w:rPr>
+            </w:pPr>
+            <w:r>
+              <w:rPr>
+                <w:lang w:val="en-GB"/>
+              </w:rPr>
+              <w:t>1</w:t>
+            </w:r>
+          </w:p>
+        </w:tc>
+        <w:tc>
+          <w:tcPr>
+            <w:tcW w:w="0" w:type="auto"/>
+            <w:vAlign w:val="center"/>
+            <w:hideMark/>
+          </w:tcPr>
+          <w:p>
+            <w:pPr>
+              <w:rPr>
+                <w:lang w:val="en-GB"/>
+              </w:rPr>
+            </w:pPr>
+            <w:r>
+              <w:rPr>
+                <w:lang w:val="en-GB"/>
+              </w:rPr>
+              <w:t>Default behaviour when no query flag present</w:t>
+            </w:r>
+          </w:p>
+        </w:tc>
+      </w:tr>
+    </w:tbl>
+    <w:p>
+      <w:pPr>
+        <w:rPr>
+          <w:lang w:val="en-GB"/>
+        </w:rPr>
+      </w:pPr>
+      <w:r>
+        <w:rPr>
+          <w:lang w:val="en-GB"/>
+        </w:rPr>
+        <w:t xml:space="preserve">All parameters are logged on startup as </w:t>
+      </w:r>
+      <w:r>
+        <w:rPr>
+          <w:b/>
+          <w:bCs/>
+          <w:lang w:val="en-GB"/>
+        </w:rPr>
+        <w:t>“DEBUG EFFECTIVE SETTINGS”</w:t>
+      </w:r>
+      <w:r>
+        <w:rPr>
+          <w:lang w:val="en-GB"/>
+        </w:rPr>
+        <w:t>.</w:t>
+      </w:r>
+    </w:p>
+    <w:p>
+      <w:pPr>
+        <w:rPr>
+          <w:lang w:val="en-GB"/>
+        </w:rPr>
+      </w:pPr>
+      <w:r>
+        <w:rPr>
+          <w:lang w:val="en-GB"/>
+        </w:rPr>
+        <w:pict w14:anchorId="5C0047EC">
+          <v:rect id="_x0000_i1075" style="width:0;height:1.5pt" o:hralign="center" o:hrstd="t" o:hr="t" fillcolor="#a0a0a0" stroked="f"/>
+        </w:pict>
+      </w:r>
+    </w:p>
+    <w:p>
+      <w:pPr>
+        <w:rPr>
+          <w:b/>
+          <w:bCs/>
+          <w:lang w:val="en-GB"/>
+        </w:rPr>
+      </w:pPr>
+      <w:r>
+        <w:rPr>
+          <w:b/>
+          <w:bCs/>
+          <w:lang w:val="en-GB"/>
+        </w:rPr>
+        <w:t>A4. Operational Rules</w:t>
+      </w:r>
+    </w:p>
+    <w:p>
+      <w:pPr>
+        <w:numPr>
+          <w:ilvl w:val="0"/>
+          <w:numId w:val="28"/>
+        </w:numPr>
+        <w:rPr>
+          <w:lang w:val="en-GB"/>
+        </w:rPr>
+      </w:pPr>
+      <w:r>
+        <w:rPr>
+          <w:b/>
+          <w:bCs/>
+          <w:lang w:val="en-GB"/>
+        </w:rPr>
+        <w:t>Single AI Call Per Request</w:t>
+      </w:r>
+      <w:r>
+        <w:rPr>
+          <w:lang w:val="en-GB"/>
+        </w:rPr>
+        <w:t xml:space="preserve"> – Always one OpenAI call if sticks exist; deterministic output only on error or zero results.</w:t>
+      </w:r>
+    </w:p>
+    <w:p>
+      <w:pPr>
+        <w:numPr>
+          <w:ilvl w:val="0"/>
+          <w:numId w:val="28"/>
+        </w:numPr>
+        <w:rPr>
+          <w:lang w:val="en-GB"/>
+        </w:rPr>
+      </w:pPr>
+      <w:r>
+        <w:rPr>
+          <w:b/>
+          <w:bCs/>
+          <w:lang w:val="en-GB"/>
+        </w:rPr>
+        <w:t>Configuration Precedence</w:t>
+      </w:r>
+      <w:r>
+        <w:rPr>
+          <w:lang w:val="en-GB"/>
+        </w:rPr>
+        <w:t xml:space="preserve"> – Environment variables override code defaults.</w:t>
+      </w:r>
+    </w:p>
+    <w:p>
+      <w:pPr>
+        <w:numPr>
+          <w:ilvl w:val="0"/>
+          <w:numId w:val="28"/>
+        </w:numPr>
+        <w:rPr>
+          <w:lang w:val="en-GB"/>
+        </w:rPr>
+      </w:pPr>
+      <w:r>
+        <w:rPr>
+          <w:b/>
+          <w:bCs/>
+          <w:lang w:val="en-GB"/>
+        </w:rPr>
+        <w:t>Fail-Safe Clamping</w:t>
+      </w:r>
+      <w:r>
+        <w:rPr>
+          <w:lang w:val="en-GB"/>
+        </w:rPr>
+        <w:t xml:space="preserve"> – settings() enforces lower bounds:</w:t>
+      </w:r>
+    </w:p>
+    <w:p>
+      <w:pPr>
+        <w:numPr>
+          <w:ilvl w:val="1"/>
+          <w:numId w:val="28"/>
+        </w:numPr>
+        <w:rPr>
+          <w:lang w:val="en-GB"/>
+        </w:rPr>
+      </w:pPr>
+      <w:r>
+        <w:rPr>
+          <w:lang w:val="en-GB"/>
+        </w:rPr>
+        <w:t>timeout ≥ 5.0 s</w:t>
+      </w:r>
+    </w:p>
+    <w:p>
+      <w:pPr>
+        <w:numPr>
+          <w:ilvl w:val="1"/>
+          <w:numId w:val="28"/>
+        </w:numPr>
+        <w:rPr>
+          <w:lang w:val="en-GB"/>
+        </w:rPr>
+      </w:pPr>
+      <w:proofErr w:type="spellStart"/>
+      <w:r>
+        <w:rPr>
+          <w:lang w:val="en-GB"/>
+        </w:rPr>
+        <w:t>max_tokens</w:t>
+      </w:r>
+      <w:proofErr w:type="spellEnd"/>
+      <w:r>
+        <w:rPr>
+          <w:lang w:val="en-GB"/>
+        </w:rPr>
+        <w:t xml:space="preserve"> ≥ 180</w:t>
+      </w:r>
+    </w:p>
+    <w:p>
+      <w:pPr>
+        <w:numPr>
+          <w:ilvl w:val="1"/>
+          <w:numId w:val="28"/>
+        </w:numPr>
+        <w:rPr>
+          <w:lang w:val="en-GB"/>
+        </w:rPr>
+      </w:pPr>
+      <w:r>
+        <w:rPr>
+          <w:lang w:val="en-GB"/>
+        </w:rPr>
+        <w:t>temperature ≤ 0.5</w:t>
+      </w:r>
+    </w:p>
+    <w:p>
+      <w:pPr>
+        <w:numPr>
+          <w:ilvl w:val="0"/>
+          <w:numId w:val="28"/>
+        </w:numPr>
+        <w:rPr>
+          <w:lang w:val="en-GB"/>
+        </w:rPr>
+      </w:pPr>
+      <w:r>
+        <w:rPr>
+          <w:b/>
+          <w:bCs/>
+          <w:lang w:val="en-GB"/>
+        </w:rPr>
+        <w:lastRenderedPageBreak/>
+        <w:t>Diagnostics</w:t>
+      </w:r>
+      <w:r>
+        <w:rPr>
+          <w:lang w:val="en-GB"/>
+        </w:rPr>
+        <w:t xml:space="preserve"> – Every rationale call logs:</w:t>
+      </w:r>
+    </w:p>
+    <w:p>
+      <w:pPr>
+        <w:numPr>
+          <w:ilvl w:val="1"/>
+          <w:numId w:val="28"/>
+        </w:numPr>
+        <w:rPr>
+          <w:lang w:val="en-GB"/>
+        </w:rPr>
+      </w:pPr>
+      <w:r>
+        <w:rPr>
+          <w:lang w:val="en-GB"/>
+        </w:rPr>
+        <w:t>Prompt length and token estimate</w:t>
+      </w:r>
+    </w:p>
+    <w:p>
+      <w:pPr>
+        <w:numPr>
+          <w:ilvl w:val="1"/>
+          <w:numId w:val="28"/>
+        </w:numPr>
+        <w:rPr>
+          <w:lang w:val="en-GB"/>
+        </w:rPr>
+      </w:pPr>
+      <w:r>
+        <w:rPr>
+          <w:lang w:val="en-GB"/>
+        </w:rPr>
+        <w:t>Timing (meta.ms)</w:t>
+      </w:r>
+    </w:p>
+    <w:p>
+      <w:pPr>
+        <w:numPr>
+          <w:ilvl w:val="1"/>
+          <w:numId w:val="28"/>
+        </w:numPr>
+        <w:rPr>
+          <w:lang w:val="en-GB"/>
+        </w:rPr>
+      </w:pPr>
+      <w:r>
+        <w:rPr>
+          <w:lang w:val="en-GB"/>
+        </w:rPr>
+        <w:t>Provenance (</w:t>
+      </w:r>
+      <w:proofErr w:type="spellStart"/>
+      <w:r>
+        <w:rPr>
+          <w:lang w:val="en-GB"/>
+        </w:rPr>
+        <w:t>rationale_source</w:t>
+      </w:r>
+      <w:proofErr w:type="spellEnd"/>
+      <w:r>
+        <w:rPr>
+          <w:lang w:val="en-GB"/>
+        </w:rPr>
+        <w:t xml:space="preserve"> = </w:t>
+      </w:r>
+      <w:proofErr w:type="spellStart"/>
+      <w:r>
+        <w:rPr>
+          <w:lang w:val="en-GB"/>
+        </w:rPr>
+        <w:t>openai</w:t>
+      </w:r>
+      <w:proofErr w:type="spellEnd"/>
+      <w:r>
+        <w:rPr>
+          <w:lang w:val="en-GB"/>
+        </w:rPr>
+        <w:t xml:space="preserve"> | </w:t>
+      </w:r>
+      <w:proofErr w:type="spellStart"/>
+      <w:r>
+        <w:rPr>
+          <w:lang w:val="en-GB"/>
+        </w:rPr>
+        <w:t>openai_error</w:t>
+      </w:r>
+      <w:proofErr w:type="spellEnd"/>
+      <w:r>
+        <w:rPr>
+          <w:lang w:val="en-GB"/>
+        </w:rPr>
+        <w:t>)</w:t>
+      </w:r>
+    </w:p>
+    <w:p>
+      <w:pPr>
+        <w:numPr>
+          <w:ilvl w:val="0"/>
+          <w:numId w:val="28"/>
+        </w:numPr>
+        <w:rPr>
+          <w:lang w:val="en-GB"/>
+        </w:rPr>
+      </w:pPr>
+      <w:r>
+        <w:rPr>
+          <w:b/>
+          <w:bCs/>
+          <w:lang w:val="en-GB"/>
+        </w:rPr>
+        <w:t>Dataset Handling</w:t>
+      </w:r>
+      <w:r>
+        <w:rPr>
+          <w:lang w:val="en-GB"/>
+        </w:rPr>
+        <w:t xml:space="preserve"> – No early return based on family/length; OpenAI runs even for identical specs.</w:t>
+      </w:r>
+    </w:p>
+    <w:p>
+      <w:pPr>
+        <w:numPr>
+          <w:ilvl w:val="0"/>
+          <w:numId w:val="28"/>
+        </w:numPr>
+        <w:rPr>
+          <w:lang w:val="en-GB"/>
+        </w:rPr>
+      </w:pPr>
+      <w:r>
+        <w:rPr>
+          <w:b/>
+          <w:bCs/>
+          <w:lang w:val="en-GB"/>
+        </w:rPr>
+        <w:t>Prompt Trimming</w:t>
+      </w:r>
+      <w:r>
+        <w:rPr>
+          <w:lang w:val="en-GB"/>
+        </w:rPr>
+        <w:t xml:space="preserve"> – Long text blocks clipped before submission to stay within token budget.</w:t>
+      </w:r>
+    </w:p>
+    <w:p>
+      <w:pPr>
+        <w:numPr>
+          <w:ilvl w:val="0"/>
+          <w:numId w:val="28"/>
+        </w:numPr>
+        <w:rPr>
+          <w:lang w:val="en-GB"/>
+        </w:rPr>
+      </w:pPr>
+      <w:r>
+        <w:rPr>
+          <w:b/>
+          <w:bCs/>
+          <w:lang w:val="en-GB"/>
+        </w:rPr>
+        <w:t>Fallback Path</w:t>
+      </w:r>
+      <w:r>
+        <w:rPr>
+          <w:lang w:val="en-GB"/>
+        </w:rPr>
+        <w:t xml:space="preserve"> – Deterministic rationale only used if OpenAI fails; labelled source = </w:t>
+      </w:r>
+      <w:proofErr w:type="spellStart"/>
+      <w:r>
+        <w:rPr>
+          <w:lang w:val="en-GB"/>
+        </w:rPr>
+        <w:t>openai_error</w:t>
+      </w:r>
+      <w:proofErr w:type="spellEnd"/>
+      <w:r>
+        <w:rPr>
+          <w:lang w:val="en-GB"/>
+        </w:rPr>
+        <w:t>.</w:t>
+      </w:r>
+    </w:p>
+    <w:p>
+      <w:pPr>
+        <w:rPr>
+          <w:lang w:val="en-GB"/>
+        </w:rPr>
+      </w:pPr>
+      <w:r>
+        <w:rPr>
+          <w:lang w:val="en-GB"/>
+        </w:rPr>
+        <w:pict w14:anchorId="11D4129C">
+          <v:rect id="_x0000_i1076" style="width:0;height:1.5pt" o:hralign="center" o:hrstd="t" o:hr="t" fillcolor="#a0a0a0" stroked="f"/>
+        </w:pict>
+      </w:r>
+    </w:p>
+    <w:p>
+      <w:pPr>
+        <w:rPr>
+          <w:b/>
+          <w:bCs/>
+          <w:lang w:val="en-GB"/>
+        </w:rPr>
+      </w:pPr>
+      <w:r>
+        <w:rPr>
+          <w:b/>
+          <w:bCs/>
+          <w:lang w:val="en-GB"/>
+        </w:rPr>
+        <w:t>A5. Common Failure Modes and Fixes</w:t>
+      </w:r>
+    </w:p>
+    <w:tbl>
+      <w:tblPr>
+        <w:tblW w:w="0" w:type="auto"/>
+        <w:tblCellSpacing w:w="15" w:type="dxa"/>
+        <w:tblCellMar>
+          <w:top w:w="15" w:type="dxa"/>
+          <w:left w:w="15" w:type="dxa"/>
+          <w:bottom w:w="15" w:type="dxa"/>
+          <w:right w:w="15" w:type="dxa"/>
+        </w:tblCellMar>
+        <w:tblLook w:val="04A0" w:firstRow="1" w:lastRow="0" w:firstColumn="1" w:lastColumn="0" w:noHBand="0" w:noVBand="1"/>
+      </w:tblPr>
+      <w:tblGrid>
+        <w:gridCol w:w="2979"/>
+        <w:gridCol w:w="2430"/>
+        <w:gridCol w:w="3321"/>
+      </w:tblGrid>
+      <w:tr>
+        <w:trPr>
+          <w:tblHeader/>
+          <w:tblCellSpacing w:w="15" w:type="dxa"/>
+        </w:trPr>
+        <w:tc>
+          <w:tcPr>
+            <w:tcW w:w="0" w:type="auto"/>
+            <w:vAlign w:val="center"/>
+            <w:hideMark/>
+          </w:tcPr>
+          <w:p>
+            <w:pPr>
+              <w:rPr>
+                <w:b/>
+                <w:bCs/>
+                <w:lang w:val="en-GB"/>
+              </w:rPr>
+            </w:pPr>
+            <w:r>
+              <w:rPr>
+                <w:b/>
+                <w:bCs/>
+                <w:lang w:val="en-GB"/>
+              </w:rPr>
+              <w:t>Symptom</w:t>
+            </w:r>
+          </w:p>
+        </w:tc>
+        <w:tc>
+          <w:tcPr>
+            <w:tcW w:w="0" w:type="auto"/>
+            <w:vAlign w:val="center"/>
+            <w:hideMark/>
+          </w:tcPr>
+          <w:p>
+            <w:pPr>
+              <w:rPr>
+                <w:b/>
+                <w:bCs/>
+                <w:lang w:val="en-GB"/>
+              </w:rPr>
+            </w:pPr>
+            <w:r>
+              <w:rPr>
+                <w:b/>
+                <w:bCs/>
+                <w:lang w:val="en-GB"/>
+              </w:rPr>
+              <w:t>Likely Cause</w:t>
+            </w:r>
+          </w:p>
+        </w:tc>
+        <w:tc>
+          <w:tcPr>
+            <w:tcW w:w="0" w:type="auto"/>
+            <w:vAlign w:val="center"/>
+            <w:hideMark/>
+          </w:tcPr>
+          <w:p>
+            <w:pPr>
+              <w:rPr>
+                <w:b/>
+                <w:bCs/>
+                <w:lang w:val="en-GB"/>
+              </w:rPr>
+            </w:pPr>
+            <w:r>
+              <w:rPr>
+                <w:b/>
+                <w:bCs/>
+                <w:lang w:val="en-GB"/>
+              </w:rPr>
+              <w:t>Resolution</w:t>
+            </w:r>
+          </w:p>
+        </w:tc>
+      </w:tr>
+      <w:tr>
+        <w:trPr>
+          <w:tblCellSpacing w:w="15" w:type="dxa"/>
+        </w:trPr>
+        <w:tc>
+          <w:tcPr>
+            <w:tcW w:w="0" w:type="auto"/>
+            <w:vAlign w:val="center"/>
+            <w:hideMark/>
+          </w:tcPr>
+          <w:p>
+            <w:pPr>
+              <w:rPr>
+                <w:lang w:val="en-GB"/>
+              </w:rPr>
+            </w:pPr>
+            <w:proofErr w:type="spellStart"/>
+            <w:r>
+              <w:rPr>
+                <w:lang w:val="en-GB"/>
+              </w:rPr>
+              <w:t>rationale_source</w:t>
+            </w:r>
+            <w:proofErr w:type="spellEnd"/>
+            <w:r>
+              <w:rPr>
+                <w:lang w:val="en-GB"/>
+              </w:rPr>
+              <w:t>: deterministic in all responses</w:t>
+            </w:r>
+          </w:p>
+        </w:tc>
+        <w:tc>
+          <w:tcPr>
+            <w:tcW w:w="0" w:type="auto"/>
+            <w:vAlign w:val="center"/>
+            <w:hideMark/>
+          </w:tcPr>
+          <w:p>
+            <w:pPr>
+              <w:rPr>
+                <w:lang w:val="en-GB"/>
+              </w:rPr>
+            </w:pPr>
+            <w:r>
+              <w:rPr>
+                <w:lang w:val="en-GB"/>
+              </w:rPr>
+              <w:t>Old short-circuit logic or failed OpenAI call</w:t>
+            </w:r>
+          </w:p>
+        </w:tc>
+        <w:tc>
+          <w:tcPr>
+            <w:tcW w:w="0" w:type="auto"/>
+            <w:vAlign w:val="center"/>
+            <w:hideMark/>
+          </w:tcPr>
+          <w:p>
+            <w:pPr>
+              <w:rPr>
+                <w:lang w:val="en-GB"/>
+              </w:rPr>
+            </w:pPr>
+            <w:r>
+              <w:rPr>
+                <w:lang w:val="en-GB"/>
+              </w:rPr>
+              <w:t>Remove family/length bypass, verify API key</w:t>
+            </w:r>
+          </w:p>
+        </w:tc>
+      </w:tr>
+      <w:tr>
+        <w:trPr>
+          <w:tblCellSpacing w:w="15" w:type="dxa"/>
+        </w:trPr>
+        <w:tc>
+          <w:tcPr>
+            <w:tcW w:w="0" w:type="auto"/>
+            <w:vAlign w:val="center"/>
+            <w:hideMark/>
+          </w:tcPr>
+          <w:p>
+            <w:pPr>
+              <w:rPr>
+                <w:lang w:val="en-GB"/>
+              </w:rPr>
+            </w:pPr>
+            <w:proofErr w:type="spellStart"/>
+            <w:r>
+              <w:rPr>
+                <w:lang w:val="en-GB"/>
+              </w:rPr>
+              <w:t>rationale_meta</w:t>
+            </w:r>
+            <w:proofErr w:type="spellEnd"/>
+            <w:r>
+              <w:rPr>
+                <w:lang w:val="en-GB"/>
+              </w:rPr>
+              <w:t xml:space="preserve"> missing</w:t>
+            </w:r>
+          </w:p>
+        </w:tc>
+        <w:tc>
+          <w:tcPr>
+            <w:tcW w:w="0" w:type="auto"/>
+            <w:vAlign w:val="center"/>
+            <w:hideMark/>
+          </w:tcPr>
+          <w:p>
+            <w:pPr>
+              <w:rPr>
+                <w:lang w:val="en-GB"/>
+              </w:rPr>
+            </w:pPr>
+            <w:r>
+              <w:rPr>
+                <w:lang w:val="en-GB"/>
+              </w:rPr>
+              <w:t>Exception before return</w:t>
+            </w:r>
+          </w:p>
+        </w:tc>
+        <w:tc>
+          <w:tcPr>
+            <w:tcW w:w="0" w:type="auto"/>
+            <w:vAlign w:val="center"/>
+            <w:hideMark/>
+          </w:tcPr>
+          <w:p>
+            <w:pPr>
+              <w:rPr>
+                <w:lang w:val="en-GB"/>
+              </w:rPr>
+            </w:pPr>
+            <w:r>
+              <w:rPr>
+                <w:lang w:val="en-GB"/>
+              </w:rPr>
+              <w:t xml:space="preserve">Inspect logs for </w:t>
+            </w:r>
+            <w:proofErr w:type="spellStart"/>
+            <w:r>
+              <w:rPr>
+                <w:lang w:val="en-GB"/>
+              </w:rPr>
+              <w:t>openai_error</w:t>
+            </w:r>
+            <w:proofErr w:type="spellEnd"/>
+          </w:p>
+        </w:tc>
+      </w:tr>
+      <w:tr>
+        <w:trPr>
+          <w:tblCellSpacing w:w="15" w:type="dxa"/>
+        </w:trPr>
+        <w:tc>
+          <w:tcPr>
+            <w:tcW w:w="0" w:type="auto"/>
+            <w:vAlign w:val="center"/>
+            <w:hideMark/>
+          </w:tcPr>
+          <w:p>
+            <w:pPr>
+              <w:rPr>
+                <w:lang w:val="en-GB"/>
+              </w:rPr>
+            </w:pPr>
+            <w:proofErr w:type="spellStart"/>
+            <w:r>
+              <w:rPr>
+                <w:lang w:val="en-GB"/>
+              </w:rPr>
+              <w:t>openai_call_failed</w:t>
+            </w:r>
+            <w:proofErr w:type="spellEnd"/>
+          </w:p>
+        </w:tc>
+        <w:tc>
+          <w:tcPr>
+            <w:tcW w:w="0" w:type="auto"/>
+            <w:vAlign w:val="center"/>
+            <w:hideMark/>
+          </w:tcPr>
+          <w:p>
+            <w:pPr>
+              <w:rPr>
+                <w:lang w:val="en-GB"/>
+              </w:rPr>
+            </w:pPr>
+            <w:r>
+              <w:rPr>
+                <w:lang w:val="en-GB"/>
+              </w:rPr>
+              <w:t>Timeout or network block</w:t>
+            </w:r>
+          </w:p>
+        </w:tc>
+        <w:tc>
+          <w:tcPr>
+            <w:tcW w:w="0" w:type="auto"/>
+            <w:vAlign w:val="center"/>
+            <w:hideMark/>
+          </w:tcPr>
+          <w:p>
+            <w:pPr>
+              <w:rPr>
+                <w:lang w:val="en-GB"/>
+              </w:rPr>
+            </w:pPr>
+            <w:r>
+              <w:rPr>
+                <w:lang w:val="en-GB"/>
+              </w:rPr>
+              <w:t>Raise OPENAI_TIMEOUT; check outbound access</w:t>
+            </w:r>
+          </w:p>
+        </w:tc>
+      </w:tr>
+      <w:tr>
+        <w:trPr>
+          <w:tblCellSpacing w:w="15" w:type="dxa"/>
+        </w:trPr>
+        <w:tc>
+          <w:tcPr>
+            <w:tcW w:w="0" w:type="auto"/>
+            <w:vAlign w:val="center"/>
+            <w:hideMark/>
+          </w:tcPr>
+          <w:p>
+            <w:pPr>
+              <w:rPr>
+                <w:lang w:val="en-GB"/>
+              </w:rPr>
+            </w:pPr>
+            <w:r>
+              <w:rPr>
+                <w:lang w:val="en-GB"/>
+              </w:rPr>
+              <w:t>400 / schema errors</w:t>
+            </w:r>
+          </w:p>
+        </w:tc>
+        <w:tc>
+          <w:tcPr>
+            <w:tcW w:w="0" w:type="auto"/>
+            <w:vAlign w:val="center"/>
+            <w:hideMark/>
+          </w:tcPr>
+          <w:p>
+            <w:pPr>
+              <w:rPr>
+                <w:lang w:val="en-GB"/>
+              </w:rPr>
+            </w:pPr>
+            <w:r>
+              <w:rPr>
+                <w:lang w:val="en-GB"/>
+              </w:rPr>
+              <w:t>Malformed JSON payload</w:t>
+            </w:r>
+          </w:p>
+        </w:tc>
+        <w:tc>
+          <w:tcPr>
+            <w:tcW w:w="0" w:type="auto"/>
+            <w:vAlign w:val="center"/>
+            <w:hideMark/>
+          </w:tcPr>
+          <w:p>
+            <w:pPr>
+              <w:rPr>
+                <w:lang w:val="en-GB"/>
+              </w:rPr>
+            </w:pPr>
+            <w:r>
+              <w:rPr>
+                <w:lang w:val="en-GB"/>
+              </w:rPr>
+              <w:t>Validate profile shape before sending</w:t>
+            </w:r>
+          </w:p>
+        </w:tc>
+      </w:tr>
+      <w:tr>
+        <w:trPr>
+          <w:tblCellSpacing w:w="15" w:type="dxa"/>
+        </w:trPr>
+        <w:tc>
+          <w:tcPr>
+            <w:tcW w:w="0" w:type="auto"/>
+            <w:vAlign w:val="center"/>
+            <w:hideMark/>
+          </w:tcPr>
+          <w:p>
+            <w:pPr>
+              <w:rPr>
+                <w:lang w:val="en-GB"/>
+              </w:rPr>
+            </w:pPr>
+            <w:r>
+              <w:rPr>
+                <w:lang w:val="en-GB"/>
+              </w:rPr>
+              <w:t>Empty response</w:t>
+            </w:r>
+          </w:p>
+        </w:tc>
+        <w:tc>
+          <w:tcPr>
+            <w:tcW w:w="0" w:type="auto"/>
+            <w:vAlign w:val="center"/>
+            <w:hideMark/>
+          </w:tcPr>
+          <w:p>
+            <w:pPr>
+              <w:rPr>
+                <w:lang w:val="en-GB"/>
+              </w:rPr>
+            </w:pPr>
+            <w:r>
+              <w:rPr>
+                <w:lang w:val="en-GB"/>
+              </w:rPr>
+              <w:t>Token limit too low</w:t>
+            </w:r>
+          </w:p>
+        </w:tc>
+        <w:tc>
+          <w:tcPr>
+            <w:tcW w:w="0" w:type="auto"/>
+            <w:vAlign w:val="center"/>
+            <w:hideMark/>
+          </w:tcPr>
+          <w:p>
+            <w:pPr>
+              <w:rPr>
+                <w:lang w:val="en-GB"/>
+              </w:rPr>
+            </w:pPr>
+            <w:r>
+              <w:rPr>
+                <w:lang w:val="en-GB"/>
+              </w:rPr>
+              <w:t>Increase OPENAI_MAX_TOKENS (200–240)</w:t>
+            </w:r>
+          </w:p>
+        </w:tc>
+      </w:tr>
+    </w:tbl>
+    <w:p>
+      <w:pPr>
+        <w:rPr>
+          <w:lang w:val="en-GB"/>
+        </w:rPr>
+      </w:pPr>
+      <w:r>
+        <w:rPr>
+          <w:lang w:val="en-GB"/>
+        </w:rPr>
+        <w:pict w14:anchorId="0FDAB767">
+          <v:rect id="_x0000_i1077" style="width:0;height:1.5pt" o:hralign="center" o:hrstd="t" o:hr="t" fillcolor="#a0a0a0" stroked="f"/>
+        </w:pict>
+      </w:r>
+    </w:p>
+    <w:p>
+      <w:pPr>
+        <w:rPr>
+          <w:b/>
+          <w:bCs/>
+          <w:lang w:val="en-GB"/>
+        </w:rPr>
+      </w:pPr>
+      <w:r>
+        <w:rPr>
+          <w:b/>
+          <w:bCs/>
+          <w:lang w:val="en-GB"/>
+        </w:rPr>
+        <w:t>A6. Logging and Version Control</w:t>
+      </w:r>
+    </w:p>
+    <w:p>
+      <w:pPr>
+        <w:numPr>
+          <w:ilvl w:val="0"/>
+          <w:numId w:val="29"/>
+        </w:numPr>
+        <w:rPr>
+          <w:lang w:val="en-GB"/>
+        </w:rPr>
+      </w:pPr>
+      <w:r>
+        <w:rPr>
+          <w:lang w:val="en-GB"/>
+        </w:rPr>
+        <w:t>All OpenAI calls emit L2_DIAG OPENAI_INPUT and L2_DIAG OPENAI_OUTPUT.</w:t>
+      </w:r>
+    </w:p>
+    <w:p>
+      <w:pPr>
+        <w:numPr>
+          <w:ilvl w:val="0"/>
+          <w:numId w:val="29"/>
+        </w:numPr>
+        <w:rPr>
+          <w:lang w:val="en-GB"/>
+        </w:rPr>
+      </w:pPr>
+      <w:r>
+        <w:rPr>
+          <w:lang w:val="en-GB"/>
+        </w:rPr>
+        <w:t>Effective config snapshot logged on startup.</w:t>
+      </w:r>
+    </w:p>
+    <w:p>
+      <w:pPr>
+        <w:numPr>
+          <w:ilvl w:val="0"/>
+          <w:numId w:val="29"/>
+        </w:numPr>
+        <w:rPr>
+          <w:lang w:val="en-GB"/>
+        </w:rPr>
+      </w:pPr>
+      <w:r>
+        <w:rPr>
+          <w:lang w:val="en-GB"/>
+        </w:rPr>
+        <w:t>Each change to OpenAI parameters must be committed with message pattern:</w:t>
+      </w:r>
+      <w:r>
+        <w:rPr>
+          <w:lang w:val="en-GB"/>
+        </w:rPr>
+        <w:br/>
+        <w:t xml:space="preserve">“Adjust OpenAI limits: timeout=X </w:t>
+      </w:r>
+      <w:proofErr w:type="spellStart"/>
+      <w:r>
+        <w:rPr>
+          <w:lang w:val="en-GB"/>
+        </w:rPr>
+        <w:t>max_tokens</w:t>
+      </w:r>
+      <w:proofErr w:type="spellEnd"/>
+      <w:r>
+        <w:rPr>
+          <w:lang w:val="en-GB"/>
+        </w:rPr>
+        <w:t>=Y temp=Z (config defaults)”.</w:t>
+      </w:r>
+    </w:p>
+    <w:p>
+      <w:pPr>
+        <w:rPr>
+          <w:lang w:val="en-GB"/>
+        </w:rPr>
+      </w:pPr>
+      <w:r>
+        <w:rPr>
+          <w:lang w:val="en-GB"/>
+        </w:rPr>
+        <w:pict w14:anchorId="54BA9DE5">
+          <v:rect id="_x0000_i1078" style="width:0;height:1.5pt" o:hralign="center" o:hrstd="t" o:hr="t" fillcolor="#a0a0a0" stroked="f"/>
+        </w:pict>
+      </w:r>
+    </w:p>
+    <w:p>
+      <w:pPr>
+        <w:rPr>
+          <w:b/>
+          <w:bCs/>
+          <w:lang w:val="en-GB"/>
+        </w:rPr>
+      </w:pPr>
+      <w:r>
+        <w:rPr>
+          <w:b/>
+          <w:bCs/>
+          <w:lang w:val="en-GB"/>
+        </w:rPr>
+        <w:lastRenderedPageBreak/>
+        <w:t>A7. Future Improvements</w:t>
+      </w:r>
+    </w:p>
+    <w:p>
+      <w:pPr>
+        <w:numPr>
+          <w:ilvl w:val="0"/>
+          <w:numId w:val="30"/>
+        </w:numPr>
+        <w:rPr>
+          <w:lang w:val="en-GB"/>
+        </w:rPr>
+      </w:pPr>
+      <w:r>
+        <w:rPr>
+          <w:lang w:val="en-GB"/>
+        </w:rPr>
+        <w:t>Add tone field (e.g., “coach”, “retail”) to influence copy style.</w:t>
+      </w:r>
+    </w:p>
+    <w:p>
+      <w:pPr>
+        <w:numPr>
+          <w:ilvl w:val="0"/>
+          <w:numId w:val="30"/>
+        </w:numPr>
+        <w:rPr>
+          <w:lang w:val="en-GB"/>
+        </w:rPr>
+      </w:pPr>
+      <w:r>
+        <w:rPr>
+          <w:lang w:val="en-GB"/>
+        </w:rPr>
+        <w:t>Introduce lightweight caching for identical profiles.</w:t>
+      </w:r>
+    </w:p>
+    <w:p>
+      <w:pPr>
+        <w:numPr>
+          <w:ilvl w:val="0"/>
+          <w:numId w:val="30"/>
+        </w:numPr>
+        <w:rPr>
+          <w:lang w:val="en-GB"/>
+        </w:rPr>
+      </w:pPr>
+      <w:r>
+        <w:rPr>
+          <w:lang w:val="en-GB"/>
+        </w:rPr>
+        <w:t>Expand diagnostics to include token usage from OpenAI response.</w:t>
+      </w:r>
+    </w:p>
+    <w:p>
+      <w:pPr>
+        <w:numPr>
+          <w:ilvl w:val="0"/>
+          <w:numId w:val="30"/>
+        </w:numPr>
+        <w:rPr>
+          <w:lang w:val="en-GB"/>
+        </w:rPr>
+      </w:pPr>
+      <w:r>
+        <w:rPr>
+          <w:lang w:val="en-GB"/>
+        </w:rPr>
+        <w:t>Centralise .</w:t>
+      </w:r>
+      <w:proofErr w:type="spellStart"/>
+      <w:r>
+        <w:rPr>
+          <w:lang w:val="en-GB"/>
+        </w:rPr>
+        <w:t>env.example</w:t>
+      </w:r>
+      <w:proofErr w:type="spellEnd"/>
+      <w:r>
+        <w:rPr>
+          <w:lang w:val="en-GB"/>
+        </w:rPr>
+        <w:t xml:space="preserve"> in repo to document all supported keys.</w:t>
+      </w:r>
+    </w:p>
+    <w:p>
+      <w:pPr>
+        <w:rPr>
+          <w:lang w:val="en-GB"/>
+        </w:rPr>
+      </w:pPr>
+      <w:r>
+        <w:rPr>
+          <w:lang w:val="en-GB"/>
+        </w:rPr>
+        <w:pict w14:anchorId="16482BDE">
+          <v:rect id="_x0000_i1079" style="width:0;height:1.5pt" o:hralign="center" o:hrstd="t" o:hr="t" fillcolor="#a0a0a0" stroked="f"/>
+        </w:pict>
+      </w:r>
+    </w:p>
+    <w:p>
+      <w:pPr>
+        <w:rPr>
+          <w:b/>
+          <w:bCs/>
+          <w:lang w:val="en-GB"/>
+        </w:rPr>
+      </w:pPr>
+      <w:r>
+        <w:rPr>
+          <w:b/>
+          <w:bCs/>
+          <w:lang w:val="en-GB"/>
+        </w:rPr>
+        <w:t>A8. Summary</w:t>
+      </w:r>
+    </w:p>
+    <w:p>
+      <w:pPr>
+        <w:rPr>
+          <w:lang w:val="en-GB"/>
+        </w:rPr>
+      </w:pPr>
+      <w:r>
+        <w:rPr>
+          <w:lang w:val="en-GB"/>
+        </w:rPr>
+        <w:t>All production failures traced to mismatched configuration between .env and hardcoded defaults.</w:t>
+      </w:r>
+      <w:r>
+        <w:rPr>
+          <w:lang w:val="en-GB"/>
+        </w:rPr>
+        <w:br/>
+        <w:t>Permanent fix implemented via safer defaults, runtime clamping, and explicit startup logging.</w:t>
+      </w:r>
+      <w:r>
+        <w:rPr>
+          <w:lang w:val="en-GB"/>
+        </w:rPr>
+        <w:br/>
+        <w:t>From v2.3 onward, the selector always performs one OpenAI call per valid recommendation set.</w:t>
       </w:r>
     </w:p>
     <w:p>
@@ -8945,6 +11183,155 @@
     </w:lvl>
   </w:abstractNum>
   <w:abstractNum w:abstractNumId="9" w15:restartNumberingAfterBreak="0">
+    <w:nsid w:val="0B101200"/>
+    <w:multiLevelType w:val="multilevel"/>
+    <w:tmpl w:val="579ED5C2"/>
+    <w:lvl w:ilvl="0">
+      <w:start w:val="1"/>
+      <w:numFmt w:val="bullet"/>
+      <w:lvlText w:val=""/>
+      <w:lvlJc w:val="left"/>
+      <w:pPr>
+        <w:tabs>
+          <w:tab w:val="num" w:pos="720"/>
+        </w:tabs>
+        <w:ind w:left="720" w:hanging="360"/>
+      </w:pPr>
+      <w:rPr>
+        <w:rFonts w:ascii="Symbol" w:hAnsi="Symbol" w:hint="default"/>
+        <w:sz w:val="20"/>
+      </w:rPr>
+    </w:lvl>
+    <w:lvl w:ilvl="1" w:tentative="1">
+      <w:start w:val="1"/>
+      <w:numFmt w:val="bullet"/>
+      <w:lvlText w:val="o"/>
+      <w:lvlJc w:val="left"/>
+      <w:pPr>
+        <w:tabs>
+          <w:tab w:val="num" w:pos="1440"/>
+        </w:tabs>
+        <w:ind w:left="1440" w:hanging="360"/>
+      </w:pPr>
+      <w:rPr>
+        <w:rFonts w:ascii="Courier New" w:hAnsi="Courier New" w:hint="default"/>
+        <w:sz w:val="20"/>
+      </w:rPr>
+    </w:lvl>
+    <w:lvl w:ilvl="2" w:tentative="1">
+      <w:start w:val="1"/>
+      <w:numFmt w:val="bullet"/>
+      <w:lvlText w:val=""/>
+      <w:lvlJc w:val="left"/>
+      <w:pPr>
+        <w:tabs>
+          <w:tab w:val="num" w:pos="2160"/>
+        </w:tabs>
+        <w:ind w:left="2160" w:hanging="360"/>
+      </w:pPr>
+      <w:rPr>
+        <w:rFonts w:ascii="Wingdings" w:hAnsi="Wingdings" w:hint="default"/>
+        <w:sz w:val="20"/>
+      </w:rPr>
+    </w:lvl>
+    <w:lvl w:ilvl="3" w:tentative="1">
+      <w:start w:val="1"/>
+      <w:numFmt w:val="bullet"/>
+      <w:lvlText w:val=""/>
+      <w:lvlJc w:val="left"/>
+      <w:pPr>
+        <w:tabs>
+          <w:tab w:val="num" w:pos="2880"/>
+        </w:tabs>
+        <w:ind w:left="2880" w:hanging="360"/>
+      </w:pPr>
+      <w:rPr>
+        <w:rFonts w:ascii="Wingdings" w:hAnsi="Wingdings" w:hint="default"/>
+        <w:sz w:val="20"/>
+      </w:rPr>
+    </w:lvl>
+    <w:lvl w:ilvl="4" w:tentative="1">
+      <w:start w:val="1"/>
+      <w:numFmt w:val="bullet"/>
+      <w:lvlText w:val=""/>
+      <w:lvlJc w:val="left"/>
+      <w:pPr>
+        <w:tabs>
+          <w:tab w:val="num" w:pos="3600"/>
+        </w:tabs>
+        <w:ind w:left="3600" w:hanging="360"/>
+      </w:pPr>
+      <w:rPr>
+        <w:rFonts w:ascii="Wingdings" w:hAnsi="Wingdings" w:hint="default"/>
+        <w:sz w:val="20"/>
+      </w:rPr>
+    </w:lvl>
+    <w:lvl w:ilvl="5" w:tentative="1">
+      <w:start w:val="1"/>
+      <w:numFmt w:val="bullet"/>
+      <w:lvlText w:val=""/>
+      <w:lvlJc w:val="left"/>
+      <w:pPr>
+        <w:tabs>
+          <w:tab w:val="num" w:pos="4320"/>
+        </w:tabs>
+        <w:ind w:left="4320" w:hanging="360"/>
+      </w:pPr>
+      <w:rPr>
+        <w:rFonts w:ascii="Wingdings" w:hAnsi="Wingdings" w:hint="default"/>
+        <w:sz w:val="20"/>
+      </w:rPr>
+    </w:lvl>
+    <w:lvl w:ilvl="6" w:tentative="1">
+      <w:start w:val="1"/>
+      <w:numFmt w:val="bullet"/>
+      <w:lvlText w:val=""/>
+      <w:lvlJc w:val="left"/>
+      <w:pPr>
+        <w:tabs>
+          <w:tab w:val="num" w:pos="5040"/>
+        </w:tabs>
+        <w:ind w:left="5040" w:hanging="360"/>
+      </w:pPr>
+      <w:rPr>
+        <w:rFonts w:ascii="Wingdings" w:hAnsi="Wingdings" w:hint="default"/>
+        <w:sz w:val="20"/>
+      </w:rPr>
+    </w:lvl>
+    <w:lvl w:ilvl="7" w:tentative="1">
+      <w:start w:val="1"/>
+      <w:numFmt w:val="bullet"/>
+      <w:lvlText w:val=""/>
+      <w:lvlJc w:val="left"/>
+      <w:pPr>
+        <w:tabs>
+          <w:tab w:val="num" w:pos="5760"/>
+        </w:tabs>
+        <w:ind w:left="5760" w:hanging="360"/>
+      </w:pPr>
+      <w:rPr>
+        <w:rFonts w:ascii="Wingdings" w:hAnsi="Wingdings" w:hint="default"/>
+        <w:sz w:val="20"/>
+      </w:rPr>
+    </w:lvl>
+    <w:lvl w:ilvl="8" w:tentative="1">
+      <w:start w:val="1"/>
+      <w:numFmt w:val="bullet"/>
+      <w:lvlText w:val=""/>
+      <w:lvlJc w:val="left"/>
+      <w:pPr>
+        <w:tabs>
+          <w:tab w:val="num" w:pos="6480"/>
+        </w:tabs>
+        <w:ind w:left="6480" w:hanging="360"/>
+      </w:pPr>
+      <w:rPr>
+        <w:rFonts w:ascii="Wingdings" w:hAnsi="Wingdings" w:hint="default"/>
+        <w:sz w:val="20"/>
+      </w:rPr>
+    </w:lvl>
+  </w:abstractNum>
+  <w:abstractNum w:abstractNumId="10" w15:restartNumberingAfterBreak="0">
     <w:nsid w:val="0EF329C5"/>
     <w:multiLevelType w:val="multilevel"/>
     <w:tmpl w:val="27541C26"/>
@@ -9093,7 +11480,7 @@
       </w:rPr>
     </w:lvl>
   </w:abstractNum>
-  <w:abstractNum w:abstractNumId="10" w15:restartNumberingAfterBreak="0">
+  <w:abstractNum w:abstractNumId="11" w15:restartNumberingAfterBreak="0">
     <w:nsid w:val="18CC0541"/>
     <w:multiLevelType w:val="multilevel"/>
     <w:tmpl w:val="9398CEEA"/>
@@ -9242,7 +11629,7 @@
       </w:rPr>
     </w:lvl>
   </w:abstractNum>
-  <w:abstractNum w:abstractNumId="11" w15:restartNumberingAfterBreak="0">
+  <w:abstractNum w:abstractNumId="12" w15:restartNumberingAfterBreak="0">
     <w:nsid w:val="19F622CC"/>
     <w:multiLevelType w:val="multilevel"/>
     <w:tmpl w:val="2E84F86A"/>
@@ -9391,7 +11778,7 @@
       </w:rPr>
     </w:lvl>
   </w:abstractNum>
-  <w:abstractNum w:abstractNumId="12" w15:restartNumberingAfterBreak="0">
+  <w:abstractNum w:abstractNumId="13" w15:restartNumberingAfterBreak="0">
     <w:nsid w:val="1B5538AA"/>
     <w:multiLevelType w:val="multilevel"/>
     <w:tmpl w:val="41C488B2"/>
@@ -9540,7 +11927,156 @@
       </w:rPr>
     </w:lvl>
   </w:abstractNum>
-  <w:abstractNum w:abstractNumId="13" w15:restartNumberingAfterBreak="0">
+  <w:abstractNum w:abstractNumId="14" w15:restartNumberingAfterBreak="0">
+    <w:nsid w:val="1CF22473"/>
+    <w:multiLevelType w:val="multilevel"/>
+    <w:tmpl w:val="2CB20600"/>
+    <w:lvl w:ilvl="0">
+      <w:start w:val="1"/>
+      <w:numFmt w:val="bullet"/>
+      <w:lvlText w:val=""/>
+      <w:lvlJc w:val="left"/>
+      <w:pPr>
+        <w:tabs>
+          <w:tab w:val="num" w:pos="720"/>
+        </w:tabs>
+        <w:ind w:left="720" w:hanging="360"/>
+      </w:pPr>
+      <w:rPr>
+        <w:rFonts w:ascii="Symbol" w:hAnsi="Symbol" w:hint="default"/>
+        <w:sz w:val="20"/>
+      </w:rPr>
+    </w:lvl>
+    <w:lvl w:ilvl="1" w:tentative="1">
+      <w:start w:val="1"/>
+      <w:numFmt w:val="bullet"/>
+      <w:lvlText w:val="o"/>
+      <w:lvlJc w:val="left"/>
+      <w:pPr>
+        <w:tabs>
+          <w:tab w:val="num" w:pos="1440"/>
+        </w:tabs>
+        <w:ind w:left="1440" w:hanging="360"/>
+      </w:pPr>
+      <w:rPr>
+        <w:rFonts w:ascii="Courier New" w:hAnsi="Courier New" w:hint="default"/>
+        <w:sz w:val="20"/>
+      </w:rPr>
+    </w:lvl>
+    <w:lvl w:ilvl="2" w:tentative="1">
+      <w:start w:val="1"/>
+      <w:numFmt w:val="bullet"/>
+      <w:lvlText w:val=""/>
+      <w:lvlJc w:val="left"/>
+      <w:pPr>
+        <w:tabs>
+          <w:tab w:val="num" w:pos="2160"/>
+        </w:tabs>
+        <w:ind w:left="2160" w:hanging="360"/>
+      </w:pPr>
+      <w:rPr>
+        <w:rFonts w:ascii="Wingdings" w:hAnsi="Wingdings" w:hint="default"/>
+        <w:sz w:val="20"/>
+      </w:rPr>
+    </w:lvl>
+    <w:lvl w:ilvl="3" w:tentative="1">
+      <w:start w:val="1"/>
+      <w:numFmt w:val="bullet"/>
+      <w:lvlText w:val=""/>
+      <w:lvlJc w:val="left"/>
+      <w:pPr>
+        <w:tabs>
+          <w:tab w:val="num" w:pos="2880"/>
+        </w:tabs>
+        <w:ind w:left="2880" w:hanging="360"/>
+      </w:pPr>
+      <w:rPr>
+        <w:rFonts w:ascii="Wingdings" w:hAnsi="Wingdings" w:hint="default"/>
+        <w:sz w:val="20"/>
+      </w:rPr>
+    </w:lvl>
+    <w:lvl w:ilvl="4" w:tentative="1">
+      <w:start w:val="1"/>
+      <w:numFmt w:val="bullet"/>
+      <w:lvlText w:val=""/>
+      <w:lvlJc w:val="left"/>
+      <w:pPr>
+        <w:tabs>
+          <w:tab w:val="num" w:pos="3600"/>
+        </w:tabs>
+        <w:ind w:left="3600" w:hanging="360"/>
+      </w:pPr>
+      <w:rPr>
+        <w:rFonts w:ascii="Wingdings" w:hAnsi="Wingdings" w:hint="default"/>
+        <w:sz w:val="20"/>
+      </w:rPr>
+    </w:lvl>
+    <w:lvl w:ilvl="5" w:tentative="1">
+      <w:start w:val="1"/>
+      <w:numFmt w:val="bullet"/>
+      <w:lvlText w:val=""/>
+      <w:lvlJc w:val="left"/>
+      <w:pPr>
+        <w:tabs>
+          <w:tab w:val="num" w:pos="4320"/>
+        </w:tabs>
+        <w:ind w:left="4320" w:hanging="360"/>
+      </w:pPr>
+      <w:rPr>
+        <w:rFonts w:ascii="Wingdings" w:hAnsi="Wingdings" w:hint="default"/>
+        <w:sz w:val="20"/>
+      </w:rPr>
+    </w:lvl>
+    <w:lvl w:ilvl="6" w:tentative="1">
+      <w:start w:val="1"/>
+      <w:numFmt w:val="bullet"/>
+      <w:lvlText w:val=""/>
+      <w:lvlJc w:val="left"/>
+      <w:pPr>
+        <w:tabs>
+          <w:tab w:val="num" w:pos="5040"/>
+        </w:tabs>
+        <w:ind w:left="5040" w:hanging="360"/>
+      </w:pPr>
+      <w:rPr>
+        <w:rFonts w:ascii="Wingdings" w:hAnsi="Wingdings" w:hint="default"/>
+        <w:sz w:val="20"/>
+      </w:rPr>
+    </w:lvl>
+    <w:lvl w:ilvl="7" w:tentative="1">
+      <w:start w:val="1"/>
+      <w:numFmt w:val="bullet"/>
+      <w:lvlText w:val=""/>
+      <w:lvlJc w:val="left"/>
+      <w:pPr>
+        <w:tabs>
+          <w:tab w:val="num" w:pos="5760"/>
+        </w:tabs>
+        <w:ind w:left="5760" w:hanging="360"/>
+      </w:pPr>
+      <w:rPr>
+        <w:rFonts w:ascii="Wingdings" w:hAnsi="Wingdings" w:hint="default"/>
+        <w:sz w:val="20"/>
+      </w:rPr>
+    </w:lvl>
+    <w:lvl w:ilvl="8" w:tentative="1">
+      <w:start w:val="1"/>
+      <w:numFmt w:val="bullet"/>
+      <w:lvlText w:val=""/>
+      <w:lvlJc w:val="left"/>
+      <w:pPr>
+        <w:tabs>
+          <w:tab w:val="num" w:pos="6480"/>
+        </w:tabs>
+        <w:ind w:left="6480" w:hanging="360"/>
+      </w:pPr>
+      <w:rPr>
+        <w:rFonts w:ascii="Wingdings" w:hAnsi="Wingdings" w:hint="default"/>
+        <w:sz w:val="20"/>
+      </w:rPr>
+    </w:lvl>
+  </w:abstractNum>
+  <w:abstractNum w:abstractNumId="15" w15:restartNumberingAfterBreak="0">
     <w:nsid w:val="1D0A3CC6"/>
     <w:multiLevelType w:val="multilevel"/>
     <w:tmpl w:val="66C869C4"/>
@@ -9689,7 +12225,7 @@
       </w:rPr>
     </w:lvl>
   </w:abstractNum>
-  <w:abstractNum w:abstractNumId="14" w15:restartNumberingAfterBreak="0">
+  <w:abstractNum w:abstractNumId="16" w15:restartNumberingAfterBreak="0">
     <w:nsid w:val="23C271E3"/>
     <w:multiLevelType w:val="multilevel"/>
     <w:tmpl w:val="E848CD74"/>
@@ -9838,7 +12374,7 @@
       </w:rPr>
     </w:lvl>
   </w:abstractNum>
-  <w:abstractNum w:abstractNumId="15" w15:restartNumberingAfterBreak="0">
+  <w:abstractNum w:abstractNumId="17" w15:restartNumberingAfterBreak="0">
     <w:nsid w:val="26A366EF"/>
     <w:multiLevelType w:val="multilevel"/>
     <w:tmpl w:val="65722196"/>
@@ -9987,7 +12523,7 @@
       </w:rPr>
     </w:lvl>
   </w:abstractNum>
-  <w:abstractNum w:abstractNumId="16" w15:restartNumberingAfterBreak="0">
+  <w:abstractNum w:abstractNumId="18" w15:restartNumberingAfterBreak="0">
     <w:nsid w:val="2810218F"/>
     <w:multiLevelType w:val="multilevel"/>
     <w:tmpl w:val="5352FE6C"/>
@@ -10100,7 +12636,7 @@
       </w:pPr>
     </w:lvl>
   </w:abstractNum>
-  <w:abstractNum w:abstractNumId="17" w15:restartNumberingAfterBreak="0">
+  <w:abstractNum w:abstractNumId="19" w15:restartNumberingAfterBreak="0">
     <w:nsid w:val="323427E3"/>
     <w:multiLevelType w:val="multilevel"/>
     <w:tmpl w:val="D30AA8CE"/>
@@ -10213,7 +12749,7 @@
       </w:pPr>
     </w:lvl>
   </w:abstractNum>
-  <w:abstractNum w:abstractNumId="18" w15:restartNumberingAfterBreak="0">
+  <w:abstractNum w:abstractNumId="20" w15:restartNumberingAfterBreak="0">
     <w:nsid w:val="35D973A7"/>
     <w:multiLevelType w:val="multilevel"/>
     <w:tmpl w:val="5D7E3B60"/>
@@ -10362,7 +12898,7 @@
       </w:rPr>
     </w:lvl>
   </w:abstractNum>
-  <w:abstractNum w:abstractNumId="19" w15:restartNumberingAfterBreak="0">
+  <w:abstractNum w:abstractNumId="21" w15:restartNumberingAfterBreak="0">
     <w:nsid w:val="400A78D5"/>
     <w:multiLevelType w:val="multilevel"/>
     <w:tmpl w:val="8D3A85AA"/>
@@ -10511,7 +13047,7 @@
       </w:rPr>
     </w:lvl>
   </w:abstractNum>
-  <w:abstractNum w:abstractNumId="20" w15:restartNumberingAfterBreak="0">
+  <w:abstractNum w:abstractNumId="22" w15:restartNumberingAfterBreak="0">
     <w:nsid w:val="4C924DD2"/>
     <w:multiLevelType w:val="multilevel"/>
     <w:tmpl w:val="52F28FB2"/>
@@ -10660,7 +13196,7 @@
       </w:rPr>
     </w:lvl>
   </w:abstractNum>
-  <w:abstractNum w:abstractNumId="21" w15:restartNumberingAfterBreak="0">
+  <w:abstractNum w:abstractNumId="23" w15:restartNumberingAfterBreak="0">
     <w:nsid w:val="5A164390"/>
     <w:multiLevelType w:val="multilevel"/>
     <w:tmpl w:val="765AF2D0"/>
@@ -10809,7 +13345,7 @@
       </w:rPr>
     </w:lvl>
   </w:abstractNum>
-  <w:abstractNum w:abstractNumId="22" w15:restartNumberingAfterBreak="0">
+  <w:abstractNum w:abstractNumId="24" w15:restartNumberingAfterBreak="0">
     <w:nsid w:val="668966D0"/>
     <w:multiLevelType w:val="multilevel"/>
     <w:tmpl w:val="ED241DE0"/>
@@ -10958,7 +13494,7 @@
       </w:rPr>
     </w:lvl>
   </w:abstractNum>
-  <w:abstractNum w:abstractNumId="23" w15:restartNumberingAfterBreak="0">
+  <w:abstractNum w:abstractNumId="25" w15:restartNumberingAfterBreak="0">
     <w:nsid w:val="784F378C"/>
     <w:multiLevelType w:val="multilevel"/>
     <w:tmpl w:val="6A8295CC"/>
@@ -11107,7 +13643,7 @@
       </w:rPr>
     </w:lvl>
   </w:abstractNum>
-  <w:abstractNum w:abstractNumId="24" w15:restartNumberingAfterBreak="0">
+  <w:abstractNum w:abstractNumId="26" w15:restartNumberingAfterBreak="0">
     <w:nsid w:val="7A67091D"/>
     <w:multiLevelType w:val="multilevel"/>
     <w:tmpl w:val="B000A684"/>
@@ -11256,7 +13792,7 @@
       </w:rPr>
     </w:lvl>
   </w:abstractNum>
-  <w:abstractNum w:abstractNumId="25" w15:restartNumberingAfterBreak="0">
+  <w:abstractNum w:abstractNumId="27" w15:restartNumberingAfterBreak="0">
     <w:nsid w:val="7AB2422A"/>
     <w:multiLevelType w:val="multilevel"/>
     <w:tmpl w:val="3148F96C"/>
@@ -11369,7 +13905,124 @@
       </w:pPr>
     </w:lvl>
   </w:abstractNum>
-  <w:abstractNum w:abstractNumId="26" w15:restartNumberingAfterBreak="0">
+  <w:abstractNum w:abstractNumId="28" w15:restartNumberingAfterBreak="0">
+    <w:nsid w:val="7D173C7D"/>
+    <w:multiLevelType w:val="multilevel"/>
+    <w:tmpl w:val="7B8C3A42"/>
+    <w:lvl w:ilvl="0">
+      <w:start w:val="1"/>
+      <w:numFmt w:val="decimal"/>
+      <w:lvlText w:val="%1."/>
+      <w:lvlJc w:val="left"/>
+      <w:pPr>
+        <w:tabs>
+          <w:tab w:val="num" w:pos="720"/>
+        </w:tabs>
+        <w:ind w:left="720" w:hanging="360"/>
+      </w:pPr>
+    </w:lvl>
+    <w:lvl w:ilvl="1">
+      <w:start w:val="1"/>
+      <w:numFmt w:val="bullet"/>
+      <w:lvlText w:val="o"/>
+      <w:lvlJc w:val="left"/>
+      <w:pPr>
+        <w:tabs>
+          <w:tab w:val="num" w:pos="1440"/>
+        </w:tabs>
+        <w:ind w:left="1440" w:hanging="360"/>
+      </w:pPr>
+      <w:rPr>
+        <w:rFonts w:ascii="Courier New" w:hAnsi="Courier New" w:hint="default"/>
+        <w:sz w:val="20"/>
+      </w:rPr>
+    </w:lvl>
+    <w:lvl w:ilvl="2" w:tentative="1">
+      <w:start w:val="1"/>
+      <w:numFmt w:val="decimal"/>
+      <w:lvlText w:val="%3."/>
+      <w:lvlJc w:val="left"/>
+      <w:pPr>
+        <w:tabs>
+          <w:tab w:val="num" w:pos="2160"/>
+        </w:tabs>
+        <w:ind w:left="2160" w:hanging="360"/>
+      </w:pPr>
+    </w:lvl>
+    <w:lvl w:ilvl="3" w:tentative="1">
+      <w:start w:val="1"/>
+      <w:numFmt w:val="decimal"/>
+      <w:lvlText w:val="%4."/>
+      <w:lvlJc w:val="left"/>
+      <w:pPr>
+        <w:tabs>
+          <w:tab w:val="num" w:pos="2880"/>
+        </w:tabs>
+        <w:ind w:left="2880" w:hanging="360"/>
+      </w:pPr>
+    </w:lvl>
+    <w:lvl w:ilvl="4" w:tentative="1">
+      <w:start w:val="1"/>
+      <w:numFmt w:val="decimal"/>
+      <w:lvlText w:val="%5."/>
+      <w:lvlJc w:val="left"/>
+      <w:pPr>
+        <w:tabs>
+          <w:tab w:val="num" w:pos="3600"/>
+        </w:tabs>
+        <w:ind w:left="3600" w:hanging="360"/>
+      </w:pPr>
+    </w:lvl>
+    <w:lvl w:ilvl="5" w:tentative="1">
+      <w:start w:val="1"/>
+      <w:numFmt w:val="decimal"/>
+      <w:lvlText w:val="%6."/>
+      <w:lvlJc w:val="left"/>
+      <w:pPr>
+        <w:tabs>
+          <w:tab w:val="num" w:pos="4320"/>
+        </w:tabs>
+        <w:ind w:left="4320" w:hanging="360"/>
+      </w:pPr>
+    </w:lvl>
+    <w:lvl w:ilvl="6" w:tentative="1">
+      <w:start w:val="1"/>
+      <w:numFmt w:val="decimal"/>
+      <w:lvlText w:val="%7."/>
+      <w:lvlJc w:val="left"/>
+      <w:pPr>
+        <w:tabs>
+          <w:tab w:val="num" w:pos="5040"/>
+        </w:tabs>
+        <w:ind w:left="5040" w:hanging="360"/>
+      </w:pPr>
+    </w:lvl>
+    <w:lvl w:ilvl="7" w:tentative="1">
+      <w:start w:val="1"/>
+      <w:numFmt w:val="decimal"/>
+      <w:lvlText w:val="%8."/>
+      <w:lvlJc w:val="left"/>
+      <w:pPr>
+        <w:tabs>
+          <w:tab w:val="num" w:pos="5760"/>
+        </w:tabs>
+        <w:ind w:left="5760" w:hanging="360"/>
+      </w:pPr>
+    </w:lvl>
+    <w:lvl w:ilvl="8" w:tentative="1">
+      <w:start w:val="1"/>
+      <w:numFmt w:val="decimal"/>
+      <w:lvlText w:val="%9."/>
+      <w:lvlJc w:val="left"/>
+      <w:pPr>
+        <w:tabs>
+          <w:tab w:val="num" w:pos="6480"/>
+        </w:tabs>
+        <w:ind w:left="6480" w:hanging="360"/>
+      </w:pPr>
+    </w:lvl>
+  </w:abstractNum>
+  <w:abstractNum w:abstractNumId="29" w15:restartNumberingAfterBreak="0">
     <w:nsid w:val="7DEC0D0B"/>
     <w:multiLevelType w:val="multilevel"/>
     <w:tmpl w:val="39C81D24"/>
@@ -11537,67 +14190,76 @@
     <w:abstractNumId w:val="0"/>
   </w:num>
   <w:num w:numId="7" w16cid:durableId="839155700">
-    <w:abstractNumId w:val="17"/>
+    <w:abstractNumId w:val="19"/>
   </w:num>
   <w:num w:numId="8" w16cid:durableId="1929340805">
     <w:abstractNumId w:val="7"/>
   </w:num>
   <w:num w:numId="9" w16cid:durableId="2101678334">
-    <w:abstractNumId w:val="16"/>
+    <w:abstractNumId w:val="18"/>
   </w:num>
   <w:num w:numId="10" w16cid:durableId="1532840507">
+    <w:abstractNumId w:val="12"/>
+  </w:num>
+  <w:num w:numId="11" w16cid:durableId="319429768">
+    <w:abstractNumId w:val="10"/>
+  </w:num>
+  <w:num w:numId="12" w16cid:durableId="902258814">
+    <w:abstractNumId w:val="21"/>
+  </w:num>
+  <w:num w:numId="13" w16cid:durableId="1404134904">
     <w:abstractNumId w:val="11"/>
   </w:num>
-  <w:num w:numId="11" w16cid:durableId="319429768">
-    <w:abstractNumId w:val="9"/>
+  <w:num w:numId="14" w16cid:durableId="1613245730">
+    <w:abstractNumId w:val="17"/>
   </w:num>
-  <w:num w:numId="12" w16cid:durableId="902258814">
-    <w:abstractNumId w:val="19"/>
-  </w:num>
-  <w:num w:numId="13" w16cid:durableId="1404134904">
-    <w:abstractNumId w:val="10"/>
-  </w:num>
-  <w:num w:numId="14" w16cid:durableId="1613245730">
+  <w:num w:numId="15" w16cid:durableId="150411104">
     <w:abstractNumId w:val="15"/>
   </w:num>
-  <w:num w:numId="15" w16cid:durableId="150411104">
-    <w:abstractNumId w:val="13"/>
-  </w:num>
   <w:num w:numId="16" w16cid:durableId="652028026">
-    <w:abstractNumId w:val="18"/>
+    <w:abstractNumId w:val="20"/>
   </w:num>
   <w:num w:numId="17" w16cid:durableId="349650331">
     <w:abstractNumId w:val="8"/>
   </w:num>
   <w:num w:numId="18" w16cid:durableId="1544780699">
-    <w:abstractNumId w:val="12"/>
+    <w:abstractNumId w:val="13"/>
   </w:num>
   <w:num w:numId="19" w16cid:durableId="1455095817">
-    <w:abstractNumId w:val="24"/>
+    <w:abstractNumId w:val="26"/>
   </w:num>
   <w:num w:numId="20" w16cid:durableId="514736800">
+    <w:abstractNumId w:val="27"/>
+  </w:num>
+  <w:num w:numId="21" w16cid:durableId="1200899369">
+    <w:abstractNumId w:val="16"/>
+  </w:num>
+  <w:num w:numId="22" w16cid:durableId="283313019">
     <w:abstractNumId w:val="25"/>
   </w:num>
-  <w:num w:numId="21" w16cid:durableId="1200899369">
-    <w:abstractNumId w:val="14"/>
-  </w:num>
-  <w:num w:numId="22" w16cid:durableId="283313019">
-    <w:abstractNumId w:val="23"/>
-  </w:num>
   <w:num w:numId="23" w16cid:durableId="168452819">
-    <w:abstractNumId w:val="20"/>
+    <w:abstractNumId w:val="22"/>
   </w:num>
   <w:num w:numId="24" w16cid:durableId="910846405">
-    <w:abstractNumId w:val="26"/>
+    <w:abstractNumId w:val="29"/>
   </w:num>
   <w:num w:numId="25" w16cid:durableId="1178886383">
-    <w:abstractNumId w:val="22"/>
+    <w:abstractNumId w:val="24"/>
   </w:num>
   <w:num w:numId="26" w16cid:durableId="1300039221">
     <w:abstractNumId w:val="6"/>
   </w:num>
   <w:num w:numId="27" w16cid:durableId="1327317048">
-    <w:abstractNumId w:val="21"/>
+    <w:abstractNumId w:val="23"/>
+  </w:num>
+  <w:num w:numId="28" w16cid:durableId="641539755">
+    <w:abstractNumId w:val="28"/>
+  </w:num>
+  <w:num w:numId="29" w16cid:durableId="1027219884">
+    <w:abstractNumId w:val="14"/>
+  </w:num>
+  <w:num w:numId="30" w16cid:durableId="194007088">
+    <w:abstractNumId w:val="9"/>
   </w:num>
   <w:numIdMacAtCleanup w:val="27"/>
 </w:numbering>

</xml_diff>